<commit_message>
still need more text
</commit_message>
<xml_diff>
--- a/ICC_project.docx
+++ b/ICC_project.docx
@@ -100,7 +100,7 @@
     </w:p>
     <w:p>
       <w:pPr>
-        <w:pStyle w:val="Compact"/>
+        <w:pStyle w:val="Textkrper"/>
       </w:pPr>
       <w:r>
         <w:t xml:space="preserve">                                                                                                                                                    </w:t>
@@ -183,7 +183,6 @@
     </w:p>
     <w:p>
       <w:pPr>
-        <w:pStyle w:val="Compact"/>
         <w:pStyle w:val="h1-pagebreak"/>
       </w:pPr>
       <w:r>
@@ -195,10 +194,14 @@
         <w:pStyle w:val="Textkrper"/>
       </w:pPr>
       <w:r>
-        <w:t xml:space="preserve">Item characteristic curves (ICCs) are visual indicators of important attributes of assessment items -</w:t>
-      </w:r>
-      <w:r>
-        <w:rPr>
+        <w:t xml:space="preserve">Item characteristic curves (ICCs) are visual indicators of important attributes of assessment items - most typically</w:t>
+      </w:r>
+      <w:r>
+        <w:t xml:space="preserve"> </w:t>
+      </w:r>
+      <w:r>
+        <w:rPr>
+          <w:iCs/>
           <w:i/>
         </w:rPr>
         <w:t xml:space="preserve">difficulty</w:t>
@@ -214,24 +217,31 @@
       </w:r>
       <w:r>
         <w:rPr>
+          <w:iCs/>
           <w:i/>
         </w:rPr>
         <w:t xml:space="preserve">discrimination</w:t>
       </w:r>
       <w:r>
-        <w:t xml:space="preserve">. Assessment specialists who examine Item Characteristic Curves usually do so from within the psychometric framework of either Item Response Theory or Rasch modeling.From a Classical Test Theory (CTT) orientation, item difficulty is most commonly represented by the percent of individuals answering the item correctly (also referred to as a</w:t>
-      </w:r>
-      <w:r>
-        <w:t xml:space="preserve"> </w:t>
-      </w:r>
-      <w:r>
-        <w:rPr>
+        <w:t xml:space="preserve">. Assessment specialists who examine ICCs usually do so from within the psychometric framework of either Item Response Theory or Rasch modeling. We propose an extension of this tradition into the Classical Test Theory (CTT) framework. We first propose an application of ICCs with CTT indices then simulate data and quantify similarities and discrepancies between the IRT- and CTT-generated ICCs. Initial results are predominantly promising regaring ICC comparability.</w:t>
+      </w:r>
+    </w:p>
+    <w:p>
+      <w:pPr>
+        <w:pStyle w:val="Textkrper"/>
+      </w:pPr>
+      <w:r>
+        <w:rPr>
+          <w:iCs/>
           <w:i/>
         </w:rPr>
-        <w:t xml:space="preserve">p-value</w:t>
-      </w:r>
-      <w:r>
-        <w:t xml:space="preserve">). Item discrimination can be conveyed via a few CTT indices, but the most commonly calculated and consulted index is the corrected item total correlation.Assessment specialists who consult these CTT parameters don’t typically attempt to represent them visually, as is common in IRT and Rasch applications. However, there is perhaps little opposition for them not to do so, as ICCs based on CTT parameters could provide snapshot psychometric information as valuable as those gained from IRT- or Rasch-derived ICCs.Here we simulated data and plotted ICCs using IRT and CTT parameters. Our hypothesis was that the Area Between Curves of these different ICCs would be small. Area between curves for 100 items was 0.35 on average. This result indicates that curves plotted with either IRT or CTT parameters show little difference. The nature of both models is overlapping when it comes to plotting visual representations such as ICCs. Practitioners and researchers that don’t use IRT or Rasch models and instead opt to follow a CTT philosophy would benefit from having ICCs that use CTT statistics.</w:t>
+        <w:t xml:space="preserve">Keywords:</w:t>
+      </w:r>
+      <w:r>
+        <w:t xml:space="preserve"> </w:t>
+      </w:r>
+      <w:r>
+        <w:t xml:space="preserve">keywords</w:t>
       </w:r>
     </w:p>
     <w:p>
@@ -240,15 +250,24 @@
       </w:pPr>
       <w:r>
         <w:rPr>
+          <w:iCs/>
           <w:i/>
         </w:rPr>
-        <w:t xml:space="preserve">Keywords:</w:t>
-      </w:r>
-      <w:r>
-        <w:t xml:space="preserve"> </w:t>
-      </w:r>
-      <w:r>
-        <w:t xml:space="preserve">keywords</w:t>
+        <w:t xml:space="preserve">Word count:</w:t>
+      </w:r>
+      <w:r>
+        <w:t xml:space="preserve"> </w:t>
+      </w:r>
+      <w:r>
+        <w:t xml:space="preserve">X</w:t>
+      </w:r>
+    </w:p>
+    <w:p>
+      <w:pPr>
+        <w:pStyle w:val="h1-pagebreak"/>
+      </w:pPr>
+      <w:r>
+        <w:t xml:space="preserve">Item Characteristic Curves generated from common CTT Item Statistics</w:t>
       </w:r>
     </w:p>
     <w:p>
@@ -256,41 +275,16 @@
         <w:pStyle w:val="Textkrper"/>
       </w:pPr>
       <w:r>
-        <w:rPr>
+        <w:t xml:space="preserve">Item characteristic curves are frequently referenced by psychometricians as visual indicators of important attributes of assessment items - most frequently</w:t>
+      </w:r>
+      <w:r>
+        <w:t xml:space="preserve"> </w:t>
+      </w:r>
+      <w:r>
+        <w:rPr>
+          <w:iCs/>
           <w:i/>
         </w:rPr>
-        <w:t xml:space="preserve">Word count:</w:t>
-      </w:r>
-      <w:r>
-        <w:t xml:space="preserve"> </w:t>
-      </w:r>
-      <w:r>
-        <w:t xml:space="preserve">X</w:t>
-      </w:r>
-    </w:p>
-    <w:p>
-      <w:pPr>
-        <w:pStyle w:val="Compact"/>
-        <w:pStyle w:val="h1-pagebreak"/>
-      </w:pPr>
-      <w:r>
-        <w:t xml:space="preserve">Item Characteristic Curves generated from common CTT Item Statistics</w:t>
-      </w:r>
-    </w:p>
-    <w:p>
-      <w:pPr>
-        <w:pStyle w:val="Textkrper"/>
-      </w:pPr>
-      <w:r>
-        <w:t xml:space="preserve">Item characteristic curves are frequently referenced by psychometricians as visual indicators of important attributes of assessment items - most frequently</w:t>
-      </w:r>
-      <w:r>
-        <w:t xml:space="preserve"> </w:t>
-      </w:r>
-      <w:r>
-        <w:rPr>
-          <w:i/>
-        </w:rPr>
         <w:t xml:space="preserve">difficulty</w:t>
       </w:r>
       <w:r>
@@ -304,6 +298,7 @@
       </w:r>
       <w:r>
         <w:rPr>
+          <w:iCs/>
           <w:i/>
         </w:rPr>
         <w:t xml:space="preserve">discrimination</w:t>
@@ -444,6 +439,7 @@
       </w:pPr>
       <w:r>
         <w:rPr>
+          <w:iCs/>
           <w:i/>
         </w:rPr>
         <w:t xml:space="preserve">Figure</w:t>
@@ -453,6 +449,7 @@
       </w:r>
       <w:r>
         <w:rPr>
+          <w:iCs/>
           <w:i/>
         </w:rPr>
         <w:t xml:space="preserve">1.  </w:t>
@@ -469,13 +466,14 @@
         <w:pStyle w:val="Textkrper"/>
       </w:pPr>
       <w:r>
-        <w:t xml:space="preserve">Assessment specialists who examine ICCs usually do so from within the psychometric framework of either Item Response Theory or Rasch modeling. These frameworks provide the parameters necessary to plot the curves. Rasch models only estimate difficulty, and assume that differences in discrimination represent flaws in measurement. The IRT 2 parameter logistic model (2PL), however, models both item difficulty as well as item discrimination. Item difficulty (the</w:t>
-      </w:r>
-      <w:r>
-        <w:t xml:space="preserve"> </w:t>
-      </w:r>
-      <w:r>
-        <w:rPr>
+        <w:t xml:space="preserve">Assessment specialists who examine ICCs usually do so from within the psychometric framework of either Item Response Theory or Rasch modeling. These frameworks provide the parameters necessary to plot the ogive functions. Rasch models only estimate difficulty, and assume that differences in discrimination represent flaws in measurement. The IRT 2 parameter logistic model (2PL), however, models both item difficulty as well as item discrimination. Item difficulty (the</w:t>
+      </w:r>
+      <w:r>
+        <w:t xml:space="preserve"> </w:t>
+      </w:r>
+      <w:r>
+        <w:rPr>
+          <w:iCs/>
           <w:i/>
         </w:rPr>
         <w:t xml:space="preserve">b</w:t>
@@ -496,6 +494,7 @@
       </w:r>
       <w:r>
         <w:rPr>
+          <w:iCs/>
           <w:i/>
         </w:rPr>
         <w:t xml:space="preserve">a</w:t>
@@ -508,12 +507,13 @@
       </w:r>
       <w:r>
         <w:rPr>
+          <w:iCs/>
           <w:i/>
         </w:rPr>
         <w:t xml:space="preserve">p-value</w:t>
       </w:r>
       <w:r>
-        <w:t xml:space="preserve">). Item discrimination can be conveyed via a few CTT indices, but the most commonly calculated and consulted index is the corrected item total correlation.</w:t>
+        <w:t xml:space="preserve">). Item discrimination can be conveyed via a few different CTT indices, but the most commonly calculated and consulted index is the corrected item total correlation.</w:t>
       </w:r>
     </w:p>
     <w:p>
@@ -521,7 +521,7 @@
         <w:pStyle w:val="Textkrper"/>
       </w:pPr>
       <w:r>
-        <w:t xml:space="preserve">Assessment specialists who consult these CTT parameters don’t typically (to our knowledge!) attempt to represent them visually, as is common in IRT and Rasch applications. However, there is perhaps little opposition for them not to do so, as ICCs based on CTT parameters could provide snapshot psychometric information as valuable as those gained from IRT- or Rasch-derived ICCs. The largest obstacle to psychometricians regarding CTT-derived visuals is likely the concept of invariance, which refers to IRT parameter independence across item and person estimates. However, this property is often overstated, as invariance is only attained with perfect model-data fit (which never occurs), and is also only true after being subjected to linear transformation (commonly across samples). Additionally, several comparative investigations have noted commonality between IRT and CTT difficulty and discrimination estimates as well as relative stability of CTT estimates when samples are large and/or judisciously constructed</w:t>
+        <w:t xml:space="preserve">Assessment specialists who consult these CTT parameters don’t typically (to our knowledge!) attempt to represent them visually, as is common in IRT and Rasch applications. However, there is perhaps little opposition for them not to do so, as ICCs based on CTT parameters could provide snapshot psychometric information as valuable as those gained from IRT- or Rasch-derived ICCs. The largest obstacle to psychometricians deeming CTT-derived visuals to be of value is likely tied to the concept of invariance, which refers to IRT parameter independence across item and person estimates. However, this property is often overstated, as invariance is only attained with perfect model-data fit (which never occurs), and is also only true after being subjected to linear transformation (commonly across samples). Additionally, several comparative investigations have noted commonality between IRT and CTT difficulty and discrimination estimates as well as relative stability of CTT estimates when samples are large and/or judisciously constructed</w:t>
       </w:r>
       <w:r>
         <w:t xml:space="preserve"> </w:t>
@@ -569,123 +569,194 @@
         <w:t xml:space="preserve">“</w:t>
       </w:r>
       <w:r>
-        <w:t xml:space="preserve">no study provides enough empirical evidence on the extent of disparity between the two frameworks and the superiority of IRT over CTT despite the theoretical differences</w:t>
+        <w:t xml:space="preserve">no study provides enough empirical evidence on the extent of disparity between the two frameworks and the superiority of IRT over CTT despite the theoretical differences.</w:t>
       </w:r>
       <w:r>
         <w:t xml:space="preserve">”</w:t>
       </w:r>
+    </w:p>
+    <w:bookmarkStart w:id="23" w:name="ctt-and-irt-comparability-investigations"/>
+    <w:p>
+      <w:pPr>
+        <w:pStyle w:val="berschrift2"/>
+      </w:pPr>
+      <w:r>
+        <w:rPr>
+          <w:rStyle w:val="SectionNumber"/>
+        </w:rPr>
+        <w:t xml:space="preserve">0.1</w:t>
+      </w:r>
+      <w:r>
+        <w:tab/>
+      </w:r>
+      <w:r>
+        <w:t xml:space="preserve">CTT and IRT comparability investigations</w:t>
+      </w:r>
+    </w:p>
+    <w:p>
+      <w:pPr>
+        <w:pStyle w:val="FirstParagraph"/>
+      </w:pPr>
+      <w:r>
+        <w:t xml:space="preserve">Fan (1998)</w:t>
+      </w:r>
+      <w:r>
+        <w:t xml:space="preserve"> </w:t>
+      </w:r>
+      <w:r>
+        <w:t xml:space="preserve">looked at the correlations between ability estimates and item difficulty in CTT and all three IRT models. These correlations were very high, generally between .80 and .90, showing a lot of overlap between the two methodologies. As for item discrimination, correlations were moderate to high, with only a few being very low.</w:t>
+      </w:r>
+      <w:r>
+        <w:rPr>
+          <w:rStyle w:val="Funotenzeichen"/>
+        </w:rPr>
+        <w:footnoteReference w:id="22"/>
+      </w:r>
+    </w:p>
+    <w:p>
+      <w:pPr>
+        <w:pStyle w:val="Textkrper"/>
+      </w:pPr>
+      <w:r>
+        <w:t xml:space="preserve">Fan (1998)</w:t>
+      </w:r>
+      <w:r>
+        <w:t xml:space="preserve"> </w:t>
+      </w:r>
+      <w:r>
+        <w:t xml:space="preserve">also investigated item invariance for all models. In theory, the major advantage of IRT models over CTT is that the latter has an interdependency between the item and person statistics, whereas IRT has no such dependency. For example, within CTT examinations, the average item difficulty is equivalent to the average person score - these indices are merely reflective of averages computed across rows or columns.</w:t>
+      </w:r>
+    </w:p>
+    <w:p>
+      <w:pPr>
+        <w:pStyle w:val="Textkrper"/>
+      </w:pPr>
+      <w:r>
+        <w:t xml:space="preserve">What</w:t>
+      </w:r>
+      <w:r>
+        <w:t xml:space="preserve"> </w:t>
+      </w:r>
+      <w:r>
+        <w:t xml:space="preserve">Fan (1998)</w:t>
+      </w:r>
+      <w:r>
+        <w:t xml:space="preserve"> </w:t>
+      </w:r>
+      <w:r>
+        <w:t xml:space="preserve">found in his study, however, did not support the purported invariant advantage of IRT parameters over CTT indices. Both CTT item difficulty and discrimination degrees of invariance were highly correlated with those of IRT, indicating that they were highly comparable.</w:t>
+      </w:r>
+    </w:p>
+    <w:p>
+      <w:pPr>
+        <w:pStyle w:val="Blocktext"/>
+      </w:pPr>
+      <w:r>
+        <w:t xml:space="preserve">NEED MORE - GRAB FROM OLD PAPER OR FIND NEW COMPARATIVE STUDIES</w:t>
+      </w:r>
+    </w:p>
+    <w:p>
+      <w:pPr>
+        <w:pStyle w:val="FirstParagraph"/>
+      </w:pPr>
+      <w:r>
+        <w:t xml:space="preserve">There has also been occasions in which the invariance parameter has been conceptualized as a graded continuum instead of a categorical population property</w:t>
+      </w:r>
+      <w:r>
+        <w:t xml:space="preserve"> </w:t>
+      </w:r>
+      <w:r>
+        <w:t xml:space="preserve">(</w:t>
+      </w:r>
+      <w:r>
+        <w:rPr>
+          <w:bCs/>
+          <w:b/>
+        </w:rPr>
+        <w:t xml:space="preserve">hambleton1991fundamentals?</w:t>
+      </w:r>
+      <w:r>
+        <w:t xml:space="preserve">;</w:t>
+      </w:r>
+      <w:r>
+        <w:t xml:space="preserve"> </w:t>
+      </w:r>
+      <w:r>
+        <w:rPr>
+          <w:bCs/>
+          <w:b/>
+        </w:rPr>
+        <w:t xml:space="preserve">rupp2004note?</w:t>
+      </w:r>
+      <w:r>
+        <w:t xml:space="preserve">)</w:t>
+      </w:r>
+      <w:r>
+        <w:t xml:space="preserve">. Estimates of IRT parameters across different calibration runs can be looked at for evidence of a possible lack of invariance. This doesn’t happen with CTT item parameters, since they will always be sample-dependent. This dependency, however, is greatly influenced by the sampling strategy. Large scale data, truly random sampling, and large range items could give comparable CTT item and person statistics across testing populations and occasions</w:t>
+      </w:r>
+      <w:r>
+        <w:t xml:space="preserve"> </w:t>
+      </w:r>
+      <w:r>
+        <w:t xml:space="preserve">(Kulas et al., 2017)</w:t>
+      </w:r>
+      <w:r>
+        <w:t xml:space="preserve">. Additionally,there are several empirical investigations that note high levels of</w:t>
+      </w:r>
+      <w:r>
+        <w:t xml:space="preserve"> </w:t>
+      </w:r>
+      <w:r>
+        <w:t xml:space="preserve">“</w:t>
+      </w:r>
+      <w:r>
+        <w:t xml:space="preserve">invariance</w:t>
+      </w:r>
+      <w:r>
+        <w:t xml:space="preserve">”</w:t>
+      </w:r>
+      <w:r>
+        <w:t xml:space="preserve"> </w:t>
+      </w:r>
+      <w:r>
+        <w:t xml:space="preserve">of CTT estimates, in some cases surpassing IRT item estimates in their capacity to have cross-sample stability.</w:t>
+      </w:r>
+      <w:r>
+        <w:t xml:space="preserve"> </w:t>
+      </w:r>
+      <w:r>
+        <w:t xml:space="preserve">(Fan, 1998;</w:t>
+      </w:r>
+      <w:r>
+        <w:t xml:space="preserve"> </w:t>
+      </w:r>
+      <w:r>
+        <w:rPr>
+          <w:bCs/>
+          <w:b/>
+        </w:rPr>
+        <w:t xml:space="preserve">macdonald2002monte?</w:t>
+      </w:r>
+      <w:r>
+        <w:t xml:space="preserve">)</w:t>
+      </w:r>
       <w:r>
         <w:t xml:space="preserve">.</w:t>
       </w:r>
-    </w:p>
-    <w:p>
-      <w:pPr>
-        <w:pStyle w:val="Textkrper"/>
-      </w:pPr>
-      <w:r>
-        <w:t xml:space="preserve">Fan (1998)</w:t>
-      </w:r>
-      <w:r>
-        <w:t xml:space="preserve"> </w:t>
-      </w:r>
-      <w:r>
-        <w:t xml:space="preserve">looked at the correlations between ability estimates and item difficulty in CTT and all three IRT models. These correlations were very high, generally between .80 and .90, showing a lot of overlap between the two methodologies. As for item discrimination, correlations were moderate to high, with only a few being very low.</w:t>
-      </w:r>
-      <w:r>
-        <w:rPr>
-          <w:rStyle w:val="Funotenzeichen"/>
-        </w:rPr>
-        <w:footnoteReference w:id="22"/>
-      </w:r>
-    </w:p>
-    <w:p>
-      <w:pPr>
-        <w:pStyle w:val="Textkrper"/>
-      </w:pPr>
-      <w:r>
-        <w:t xml:space="preserve">Fan (1998)</w:t>
-      </w:r>
-      <w:r>
-        <w:t xml:space="preserve"> </w:t>
-      </w:r>
-      <w:r>
-        <w:t xml:space="preserve">also investigated item invariance for all models. In theory, the major advantage of IRT models over CTT is that the latter has an interdependency between the item and person statistics, whereas IRT has no such dependency. For example, within CTT examinations, the average item difficulty is equivalent to the average person score - these indices are merely reflective of averages computed across rows or columns.</w:t>
-      </w:r>
-    </w:p>
-    <w:p>
-      <w:pPr>
-        <w:pStyle w:val="Textkrper"/>
-      </w:pPr>
-      <w:r>
-        <w:t xml:space="preserve">What</w:t>
-      </w:r>
-      <w:r>
-        <w:t xml:space="preserve"> </w:t>
-      </w:r>
-      <w:r>
-        <w:t xml:space="preserve">Fan (1998)</w:t>
-      </w:r>
-      <w:r>
-        <w:t xml:space="preserve"> </w:t>
-      </w:r>
-      <w:r>
-        <w:t xml:space="preserve">found in his study, however, did not support the purported invariant advantage of IRT parameters over CTT indices. Both CTT item difficulty and discrimination degrees of invariance were highly correlated with those of IRT, indicating that they were highly comparable.</w:t>
-      </w:r>
-    </w:p>
-    <w:p>
-      <w:pPr>
-        <w:pStyle w:val="Blocktext"/>
-        <w:pStyle w:val="Blocktext"/>
-      </w:pPr>
-      <w:r>
-        <w:t xml:space="preserve">NEED MORE - GRAB FROM OLD PAPER OR FIND NEW COMPARATIVE STUDIES</w:t>
-      </w:r>
-    </w:p>
-    <w:p>
-      <w:pPr>
-        <w:pStyle w:val="FirstParagraph"/>
-      </w:pPr>
-      <w:r>
-        <w:t xml:space="preserve">There has also been occasions in which the invariance parameter has been conceptualized as a graded continuum instead of a categorical population property</w:t>
-      </w:r>
-      <w:r>
-        <w:t xml:space="preserve"> </w:t>
-      </w:r>
-      <w:r>
-        <w:t xml:space="preserve">(</w:t>
-      </w:r>
-      <w:r>
-        <w:rPr>
-          <w:b/>
-        </w:rPr>
-        <w:t xml:space="preserve">???</w:t>
-      </w:r>
-      <w:r>
-        <w:t xml:space="preserve">;</w:t>
-      </w:r>
-      <w:r>
-        <w:t xml:space="preserve"> </w:t>
-      </w:r>
-      <w:r>
-        <w:rPr>
-          <w:b/>
-        </w:rPr>
-        <w:t xml:space="preserve">???</w:t>
-      </w:r>
-      <w:r>
-        <w:t xml:space="preserve">)</w:t>
-      </w:r>
-      <w:r>
-        <w:t xml:space="preserve">. Estimates of IRT parameters across different calibration runs can be looked at for evidence of a possible lack of invariance. This doesn’t happen with CTT item parameters, since they will always be sample-dependent. This dependency, however, is greatly influenced by the sampling strategy. Large scale data, truly random sampling, and large range items could give comparable CTT item and person statistics across testing populations and occasions</w:t>
-      </w:r>
-      <w:r>
-        <w:t xml:space="preserve"> </w:t>
-      </w:r>
-      <w:r>
-        <w:t xml:space="preserve">(Kulas et al., 2017)</w:t>
-      </w:r>
-      <w:r>
-        <w:t xml:space="preserve">. Additionally,there are several empirical investigations that note high levels of</w:t>
+      <w:r>
+        <w:br/>
+      </w:r>
+      <w:r>
+        <w:t xml:space="preserve">An adjustment to</w:t>
+      </w:r>
+      <w:r>
+        <w:t xml:space="preserve"> </w:t>
+      </w:r>
+      <w:r>
+        <w:t xml:space="preserve">Lord (2012)</w:t>
+      </w:r>
+      <w:r>
+        <w:t xml:space="preserve">’s formula giving the functional relationship between the</w:t>
       </w:r>
       <w:r>
         <w:t xml:space="preserve"> </w:t>
@@ -694,7 +765,7 @@
         <w:t xml:space="preserve">“</w:t>
       </w:r>
       <w:r>
-        <w:t xml:space="preserve">invariance</w:t>
+        <w:t xml:space="preserve">non-invariant</w:t>
       </w:r>
       <w:r>
         <w:t xml:space="preserve">”</w:t>
@@ -703,40 +774,7 @@
         <w:t xml:space="preserve"> </w:t>
       </w:r>
       <w:r>
-        <w:t xml:space="preserve">of CTT estimates, in some cases surpassing IRT item estimates in their capacity to have cross-sample stability.</w:t>
-      </w:r>
-      <w:r>
-        <w:t xml:space="preserve"> </w:t>
-      </w:r>
-      <w:r>
-        <w:t xml:space="preserve">(</w:t>
-      </w:r>
-      <w:r>
-        <w:rPr>
-          <w:b/>
-        </w:rPr>
-        <w:t xml:space="preserve">???</w:t>
-      </w:r>
-      <w:r>
-        <w:t xml:space="preserve">; Fan, 1998)</w:t>
-      </w:r>
-      <w:r>
-        <w:t xml:space="preserve">.</w:t>
-      </w:r>
-      <w:r>
-        <w:br/>
-      </w:r>
-      <w:r>
-        <w:t xml:space="preserve">An adjustment to</w:t>
-      </w:r>
-      <w:r>
-        <w:t xml:space="preserve"> </w:t>
-      </w:r>
-      <w:r>
-        <w:t xml:space="preserve">Lord (2012)</w:t>
-      </w:r>
-      <w:r>
-        <w:t xml:space="preserve">’s formula giving the functional relationship between the</w:t>
+        <w:t xml:space="preserve">CTT and</w:t>
       </w:r>
       <w:r>
         <w:t xml:space="preserve"> </w:t>
@@ -745,7 +783,7 @@
         <w:t xml:space="preserve">“</w:t>
       </w:r>
       <w:r>
-        <w:t xml:space="preserve">non-invariant</w:t>
+        <w:t xml:space="preserve">invariant</w:t>
       </w:r>
       <w:r>
         <w:t xml:space="preserve">”</w:t>
@@ -754,7 +792,16 @@
         <w:t xml:space="preserve"> </w:t>
       </w:r>
       <w:r>
-        <w:t xml:space="preserve">CTT and</w:t>
+        <w:t xml:space="preserve">IRT statistics becomes useful in comparing the two methodologies. So even though here we acknowledge that invariance is a categorical IRT property, we still follow the functional modification proposed by</w:t>
+      </w:r>
+      <w:r>
+        <w:t xml:space="preserve"> </w:t>
+      </w:r>
+      <w:r>
+        <w:t xml:space="preserve">Kulas et al. (2017)</w:t>
+      </w:r>
+      <w:r>
+        <w:t xml:space="preserve">, noting that having a large sample that is truly random and whose items have a large range of responses can help reduce threats to CTT</w:t>
       </w:r>
       <w:r>
         <w:t xml:space="preserve"> </w:t>
@@ -763,51 +810,30 @@
         <w:t xml:space="preserve">“</w:t>
       </w:r>
       <w:r>
-        <w:t xml:space="preserve">invariant</w:t>
+        <w:t xml:space="preserve">invarince.</w:t>
       </w:r>
       <w:r>
         <w:t xml:space="preserve">”</w:t>
       </w:r>
-      <w:r>
-        <w:t xml:space="preserve"> </w:t>
-      </w:r>
-      <w:r>
-        <w:t xml:space="preserve">IRT statistics becomes useful in comparing the two methodologies. So even though here we acknowledge that invariance is a categorical IRT property, we still follow the functional modification proposed by</w:t>
-      </w:r>
-      <w:r>
-        <w:t xml:space="preserve"> </w:t>
-      </w:r>
-      <w:r>
-        <w:t xml:space="preserve">Kulas et al. (2017)</w:t>
-      </w:r>
-      <w:r>
-        <w:t xml:space="preserve">, noting that having a large sample that is truly random and whose items have a large range of responses can help reduce threats to CTT</w:t>
-      </w:r>
-      <w:r>
-        <w:t xml:space="preserve"> </w:t>
-      </w:r>
-      <w:r>
-        <w:t xml:space="preserve">“</w:t>
-      </w:r>
-      <w:r>
-        <w:t xml:space="preserve">invarince</w:t>
-      </w:r>
-      <w:r>
-        <w:t xml:space="preserve">”</w:t>
-      </w:r>
-      <w:r>
-        <w:t xml:space="preserve">.</w:t>
-      </w:r>
-    </w:p>
+    </w:p>
+    <w:bookmarkEnd w:id="23"/>
+    <w:bookmarkStart w:id="25" w:name="relationship-between-irt-and-ctt-indices"/>
     <w:p>
       <w:pPr>
         <w:pStyle w:val="berschrift2"/>
       </w:pPr>
-      <w:bookmarkStart w:id="23" w:name="relationship-between-irt-and-ctt-indices"/>
-      <w:r>
-        <w:t xml:space="preserve">0.1	Relationship between IRT and CTT indices</w:t>
-      </w:r>
-      <w:bookmarkEnd w:id="23"/>
+      <w:r>
+        <w:rPr>
+          <w:rStyle w:val="SectionNumber"/>
+        </w:rPr>
+        <w:t xml:space="preserve">0.2</w:t>
+      </w:r>
+      <w:r>
+        <w:tab/>
+      </w:r>
+      <w:r>
+        <w:t xml:space="preserve">Relationship between IRT and CTT indices</w:t>
+      </w:r>
     </w:p>
     <w:p>
       <w:pPr>
@@ -845,6 +871,9 @@
             </m:sub>
           </m:sSub>
           <m:r>
+            <m:rPr>
+              <m:sty m:val="p"/>
+            </m:rPr>
             <m:t>≅</m:t>
           </m:r>
           <m:f>
@@ -876,6 +905,9 @@
                     <m:t>1</m:t>
                   </m:r>
                   <m:r>
+                    <m:rPr>
+                      <m:sty m:val="p"/>
+                    </m:rPr>
                     <m:t>−</m:t>
                   </m:r>
                   <m:sSubSup>
@@ -992,6 +1024,7 @@
       </w:r>
       <w:r>
         <w:rPr>
+          <w:iCs/>
           <w:i/>
         </w:rPr>
         <w:t xml:space="preserve">corrected</w:t>
@@ -1007,6 +1040,7 @@
       </w:r>
       <w:r>
         <w:rPr>
+          <w:iCs/>
           <w:i/>
         </w:rPr>
         <w:t xml:space="preserve">point-biserial</w:t>
@@ -1067,18 +1101,30 @@
             </m:e>
           </m:acc>
           <m:r>
+            <m:rPr>
+              <m:sty m:val="p"/>
+            </m:rPr>
             <m:t>≅</m:t>
           </m:r>
           <m:r>
+            <m:rPr>
+              <m:sty m:val="p"/>
+            </m:rPr>
             <m:t>[</m:t>
           </m:r>
           <m:r>
+            <m:rPr>
+              <m:sty m:val="p"/>
+            </m:rPr>
             <m:t>(</m:t>
           </m:r>
           <m:r>
             <m:t>.51</m:t>
           </m:r>
           <m:r>
+            <m:rPr>
+              <m:sty m:val="p"/>
+            </m:rPr>
             <m:t>+</m:t>
           </m:r>
           <m:r>
@@ -1097,6 +1143,9 @@
             </m:sub>
           </m:sSub>
           <m:r>
+            <m:rPr>
+              <m:sty m:val="p"/>
+            </m:rPr>
             <m:t>+</m:t>
           </m:r>
           <m:r>
@@ -1120,27 +1169,45 @@
             </m:sup>
           </m:sSubSup>
           <m:r>
+            <m:rPr>
+              <m:sty m:val="p"/>
+            </m:rPr>
             <m:t>)</m:t>
           </m:r>
           <m:r>
             <m:t>r</m:t>
           </m:r>
           <m:r>
+            <m:rPr>
+              <m:sty m:val="p"/>
+            </m:rPr>
             <m:t>]</m:t>
           </m:r>
           <m:r>
+            <m:rPr>
+              <m:sty m:val="p"/>
+            </m:rPr>
             <m:t>+</m:t>
           </m:r>
           <m:r>
+            <m:rPr>
+              <m:sty m:val="p"/>
+            </m:rPr>
             <m:t>[</m:t>
           </m:r>
           <m:r>
+            <m:rPr>
+              <m:sty m:val="p"/>
+            </m:rPr>
             <m:t>(</m:t>
           </m:r>
           <m:r>
             <m:t>.57</m:t>
           </m:r>
           <m:r>
+            <m:rPr>
+              <m:sty m:val="p"/>
+            </m:rPr>
             <m:t>−</m:t>
           </m:r>
           <m:r>
@@ -1159,6 +1226,9 @@
             </m:sub>
           </m:sSub>
           <m:r>
+            <m:rPr>
+              <m:sty m:val="p"/>
+            </m:rPr>
             <m:t>+</m:t>
           </m:r>
           <m:r>
@@ -1182,6 +1252,9 @@
             </m:sup>
           </m:sSubSup>
           <m:r>
+            <m:rPr>
+              <m:sty m:val="p"/>
+            </m:rPr>
             <m:t>)</m:t>
           </m:r>
           <m:f>
@@ -1202,6 +1275,9 @@
                 </m:sup>
               </m:sSup>
               <m:r>
+                <m:rPr>
+                  <m:sty m:val="p"/>
+                </m:rPr>
                 <m:t>−</m:t>
               </m:r>
               <m:sSup>
@@ -1212,6 +1288,9 @@
                 </m:e>
                 <m:sup>
                   <m:r>
+                    <m:rPr>
+                      <m:sty m:val="p"/>
+                    </m:rPr>
                     <m:t>−</m:t>
                   </m:r>
                   <m:r>
@@ -1225,6 +1304,9 @@
                 <m:t>e</m:t>
               </m:r>
               <m:r>
+                <m:rPr>
+                  <m:sty m:val="p"/>
+                </m:rPr>
                 <m:t>−</m:t>
               </m:r>
               <m:sSup>
@@ -1242,6 +1324,9 @@
             </m:den>
           </m:f>
           <m:r>
+            <m:rPr>
+              <m:sty m:val="p"/>
+            </m:rPr>
             <m:t>]</m:t>
           </m:r>
         </m:oMath>
@@ -1325,6 +1410,7 @@
       </w:r>
       <w:r>
         <w:rPr>
+          <w:iCs/>
           <w:i/>
         </w:rPr>
         <w:t xml:space="preserve">b</w:t>
@@ -1389,6 +1475,7 @@
       </w:pPr>
       <w:r>
         <w:rPr>
+          <w:iCs/>
           <w:i/>
         </w:rPr>
         <w:t xml:space="preserve">Figure</w:t>
@@ -1398,6 +1485,7 @@
       </w:r>
       <w:r>
         <w:rPr>
+          <w:iCs/>
           <w:i/>
         </w:rPr>
         <w:t xml:space="preserve">2.  </w:t>
@@ -1413,6 +1501,7 @@
       </w:r>
       <w:r>
         <w:rPr>
+          <w:iCs/>
           <w:i/>
         </w:rPr>
         <w:t xml:space="preserve">a</w:t>
@@ -1440,15 +1529,24 @@
         <w:t xml:space="preserve">Practitioners and researchers that don’t use IRT or Rasch models and instead opt to follow a CTT philosophy would benefit from having ICCs that use CTT statistics. This study intends to show evidence of the overlapping nature of CTT and IRT parameters when it comes to plotting ICCs.</w:t>
       </w:r>
     </w:p>
+    <w:bookmarkEnd w:id="25"/>
+    <w:bookmarkStart w:id="29" w:name="study-1---estimating-ctt-derived-iccs"/>
     <w:p>
       <w:pPr>
         <w:pStyle w:val="berschrift1"/>
       </w:pPr>
-      <w:bookmarkStart w:id="25" w:name="study-1---estimating-ctt-derived-iccs"/>
-      <w:r>
-        <w:t xml:space="preserve">1	Study 1 - Estimating CTT-Derived ICCs</w:t>
-      </w:r>
-      <w:bookmarkEnd w:id="25"/>
+      <w:r>
+        <w:rPr>
+          <w:rStyle w:val="SectionNumber"/>
+        </w:rPr>
+        <w:t xml:space="preserve">1</w:t>
+      </w:r>
+      <w:r>
+        <w:tab/>
+      </w:r>
+      <w:r>
+        <w:t xml:space="preserve">Study 1 - Estimating CTT-Derived ICCs</w:t>
+      </w:r>
     </w:p>
     <w:p>
       <w:pPr>
@@ -1470,15 +1568,23 @@
         <w:t xml:space="preserve">formula on simulated data. We hypothesize that the relationship between the estimated IRT a-parameter and the corrected item-total correlations will be stronger as the later deviates from 0, which would mean that the item has more discrimination.We additionally changed the scale of the difficulty estimates of CTT so it is on the same scale as the IRT estimates.This was done by building a regression model using the CTT a estimate to predict the IRT a-parameter.</w:t>
       </w:r>
     </w:p>
+    <w:bookmarkStart w:id="26" w:name="procedure-and-methods"/>
     <w:p>
       <w:pPr>
         <w:pStyle w:val="berschrift2"/>
       </w:pPr>
-      <w:bookmarkStart w:id="26" w:name="procedure-and-methods"/>
-      <w:r>
-        <w:t xml:space="preserve">1.1	Procedure and methods</w:t>
-      </w:r>
-      <w:bookmarkEnd w:id="26"/>
+      <w:r>
+        <w:rPr>
+          <w:rStyle w:val="SectionNumber"/>
+        </w:rPr>
+        <w:t xml:space="preserve">1.1</w:t>
+      </w:r>
+      <w:r>
+        <w:tab/>
+      </w:r>
+      <w:r>
+        <w:t xml:space="preserve">Procedure and methods</w:t>
+      </w:r>
     </w:p>
     <w:p>
       <w:pPr>
@@ -1500,15 +1606,24 @@
         <w:t xml:space="preserve">software. Our sample was 10,000 observations, with a mean of 0 and a standard deviation of 1. The number of items were 100, with response categories of either correct or incorrect (1 and 0).The mean for the a parameter was 2, and the standard deviation 0.8. The mean for parameter b was 0 and the standard deviation 0.5.</w:t>
       </w:r>
     </w:p>
+    <w:bookmarkEnd w:id="26"/>
+    <w:bookmarkStart w:id="28" w:name="results"/>
     <w:p>
       <w:pPr>
         <w:pStyle w:val="berschrift2"/>
       </w:pPr>
-      <w:bookmarkStart w:id="27" w:name="results"/>
-      <w:r>
-        <w:t xml:space="preserve">1.2	Results</w:t>
-      </w:r>
-      <w:bookmarkEnd w:id="27"/>
+      <w:r>
+        <w:rPr>
+          <w:rStyle w:val="SectionNumber"/>
+        </w:rPr>
+        <w:t xml:space="preserve">1.2</w:t>
+      </w:r>
+      <w:r>
+        <w:tab/>
+      </w:r>
+      <w:r>
+        <w:t xml:space="preserve">Results</w:t>
+      </w:r>
     </w:p>
     <w:p>
       <w:pPr>
@@ -1538,7 +1653,7 @@
                     </pic:cNvPicPr>
                   </pic:nvPicPr>
                   <pic:blipFill>
-                    <a:blip r:embed="rId28"/>
+                    <a:blip r:embed="rId27"/>
                     <a:stretch>
                       <a:fillRect/>
                     </a:stretch>
@@ -1571,6 +1686,7 @@
       </w:pPr>
       <w:r>
         <w:rPr>
+          <w:iCs/>
           <w:i/>
         </w:rPr>
         <w:t xml:space="preserve">Figure</w:t>
@@ -1580,6 +1696,7 @@
       </w:r>
       <w:r>
         <w:rPr>
+          <w:iCs/>
           <w:i/>
         </w:rPr>
         <w:t xml:space="preserve">3.  </w:t>
@@ -1591,15 +1708,25 @@
         <w:t xml:space="preserve">Four ICCs showcasing the difference between CTT and IRT-derivated curves at different levels.</w:t>
       </w:r>
     </w:p>
+    <w:bookmarkEnd w:id="28"/>
+    <w:bookmarkEnd w:id="29"/>
+    <w:bookmarkStart w:id="35" w:name="X50280b468bb93fe53f1ff14d53a7037dd5ec7a5"/>
     <w:p>
       <w:pPr>
         <w:pStyle w:val="berschrift1"/>
       </w:pPr>
-      <w:bookmarkStart w:id="29" w:name="X50280b468bb93fe53f1ff14d53a7037dd5ec7a5"/>
-      <w:r>
-        <w:t xml:space="preserve">2	Study 2 - Evaluating the Comparability of IRT and CTT ICCs</w:t>
-      </w:r>
-      <w:bookmarkEnd w:id="29"/>
+      <w:r>
+        <w:rPr>
+          <w:rStyle w:val="SectionNumber"/>
+        </w:rPr>
+        <w:t xml:space="preserve">2</w:t>
+      </w:r>
+      <w:r>
+        <w:tab/>
+      </w:r>
+      <w:r>
+        <w:t xml:space="preserve">Study 2 - Evaluating the Comparability of IRT and CTT ICCs</w:t>
+      </w:r>
     </w:p>
     <w:p>
       <w:pPr>
@@ -1609,15 +1736,23 @@
         <w:t xml:space="preserve">The purpose of study 2 is to simulates a lot of test data and then generate ICCs based on the IRT model and then we compare that to our CTT estimates.</w:t>
       </w:r>
     </w:p>
+    <w:bookmarkStart w:id="30" w:name="procedure-and-materials"/>
     <w:p>
       <w:pPr>
         <w:pStyle w:val="berschrift2"/>
       </w:pPr>
-      <w:bookmarkStart w:id="30" w:name="procedure-and-materials"/>
-      <w:r>
-        <w:t xml:space="preserve">2.1	Procedure and materials</w:t>
-      </w:r>
-      <w:bookmarkEnd w:id="30"/>
+      <w:r>
+        <w:rPr>
+          <w:rStyle w:val="SectionNumber"/>
+        </w:rPr>
+        <w:t xml:space="preserve">2.1</w:t>
+      </w:r>
+      <w:r>
+        <w:tab/>
+      </w:r>
+      <w:r>
+        <w:t xml:space="preserve">Procedure and materials</w:t>
+      </w:r>
     </w:p>
     <w:p>
       <w:pPr>
@@ -1651,15 +1786,24 @@
         <w:t xml:space="preserve">formulas).</w:t>
       </w:r>
     </w:p>
+    <w:bookmarkEnd w:id="30"/>
+    <w:bookmarkStart w:id="34" w:name="results-1"/>
     <w:p>
       <w:pPr>
         <w:pStyle w:val="berschrift2"/>
       </w:pPr>
-      <w:bookmarkStart w:id="31" w:name="results-1"/>
-      <w:r>
-        <w:t xml:space="preserve">2.2	Results</w:t>
-      </w:r>
-      <w:bookmarkEnd w:id="31"/>
+      <w:r>
+        <w:rPr>
+          <w:rStyle w:val="SectionNumber"/>
+        </w:rPr>
+        <w:t xml:space="preserve">2.2</w:t>
+      </w:r>
+      <w:r>
+        <w:tab/>
+      </w:r>
+      <w:r>
+        <w:t xml:space="preserve">Results</w:t>
+      </w:r>
     </w:p>
     <w:p>
       <w:pPr>
@@ -1690,6 +1834,81 @@
                 <pic:pic>
                   <pic:nvPicPr>
                     <pic:cNvPr descr="ICC_project_files/figure-docx/histrogram%20and%20density-1.png" id="0" name="Picture"/>
+                    <pic:cNvPicPr>
+                      <a:picLocks noChangeArrowheads="1" noChangeAspect="1"/>
+                    </pic:cNvPicPr>
+                  </pic:nvPicPr>
+                  <pic:blipFill>
+                    <a:blip r:embed="rId31"/>
+                    <a:stretch>
+                      <a:fillRect/>
+                    </a:stretch>
+                  </pic:blipFill>
+                  <pic:spPr bwMode="auto">
+                    <a:xfrm>
+                      <a:off x="0" y="0"/>
+                      <a:ext cx="4587290" cy="3669832"/>
+                    </a:xfrm>
+                    <a:prstGeom prst="rect">
+                      <a:avLst/>
+                    </a:prstGeom>
+                    <a:noFill/>
+                    <a:ln w="9525">
+                      <a:noFill/>
+                      <a:headEnd/>
+                      <a:tailEnd/>
+                    </a:ln>
+                  </pic:spPr>
+                </pic:pic>
+              </a:graphicData>
+            </a:graphic>
+          </wp:inline>
+        </w:drawing>
+      </w:r>
+    </w:p>
+    <w:p>
+      <w:pPr>
+        <w:pStyle w:val="ImageCaption"/>
+      </w:pPr>
+      <w:r>
+        <w:rPr>
+          <w:iCs/>
+          <w:i/>
+        </w:rPr>
+        <w:t xml:space="preserve">(#fig:histrogram</w:t>
+      </w:r>
+      <w:r>
+        <w:t xml:space="preserve"> </w:t>
+      </w:r>
+      <w:r>
+        <w:rPr>
+          <w:iCs/>
+          <w:i/>
+        </w:rPr>
+        <w:t xml:space="preserve">and</w:t>
+      </w:r>
+      <w:r>
+        <w:t xml:space="preserve"> </w:t>
+      </w:r>
+      <w:r>
+        <w:t xml:space="preserve">density)Histogram of all areas between curves plotted using IRT parameters vs curves plotted using CTT parameters.</w:t>
+      </w:r>
+    </w:p>
+    <w:p>
+      <w:pPr>
+        <w:pStyle w:val="CaptionedFigure"/>
+      </w:pPr>
+      <w:r>
+        <w:drawing>
+          <wp:inline>
+            <wp:extent cx="4587290" cy="3669832"/>
+            <wp:effectExtent b="0" l="0" r="0" t="0"/>
+            <wp:docPr descr="Figure 4.   ICCs derived from only CTT parameters (with two noteworthy ICCs annotated)." title="" id="1" name="Picture"/>
+            <a:graphic>
+              <a:graphicData uri="http://schemas.openxmlformats.org/drawingml/2006/picture">
+                <pic:pic>
+                  <pic:nvPicPr>
+                    <pic:cNvPr descr="ICC_project_files/figure-docx/cttcurves-1.png" id="0" name="Picture"/>
                     <pic:cNvPicPr>
                       <a:picLocks noChangeArrowheads="1" noChangeAspect="1"/>
                     </pic:cNvPicPr>
@@ -1728,24 +1947,26 @@
       </w:pPr>
       <w:r>
         <w:rPr>
+          <w:iCs/>
           <w:i/>
         </w:rPr>
-        <w:t xml:space="preserve">(#fig:histrogram</w:t>
-      </w:r>
-      <w:r>
-        <w:t xml:space="preserve"> </w:t>
-      </w:r>
-      <w:r>
-        <w:rPr>
+        <w:t xml:space="preserve">Figure</w:t>
+      </w:r>
+      <w:r>
+        <w:t xml:space="preserve"> </w:t>
+      </w:r>
+      <w:r>
+        <w:rPr>
+          <w:iCs/>
           <w:i/>
         </w:rPr>
-        <w:t xml:space="preserve">and</w:t>
-      </w:r>
-      <w:r>
-        <w:t xml:space="preserve"> </w:t>
-      </w:r>
-      <w:r>
-        <w:t xml:space="preserve">density)Histogram of all areas between curves plotted using IRT parameters vs curves plotted using CTT parameters.</w:t>
+        <w:t xml:space="preserve">4.  </w:t>
+      </w:r>
+      <w:r>
+        <w:t xml:space="preserve"> </w:t>
+      </w:r>
+      <w:r>
+        <w:t xml:space="preserve">ICCs derived from only CTT parameters (with two noteworthy ICCs annotated).</w:t>
       </w:r>
     </w:p>
     <w:p>
@@ -1757,12 +1978,12 @@
           <wp:inline>
             <wp:extent cx="4587290" cy="3669832"/>
             <wp:effectExtent b="0" l="0" r="0" t="0"/>
-            <wp:docPr descr="Figure 4.   ICCs derived from only CTT parameters (with two noteworthy ICCs annotated)." title="" id="1" name="Picture"/>
+            <wp:docPr descr="Figure 5.   Typical ICCs derived from IRT parameters (same noteworthy items annotated)." title="" id="1" name="Picture"/>
             <a:graphic>
               <a:graphicData uri="http://schemas.openxmlformats.org/drawingml/2006/picture">
                 <pic:pic>
                   <pic:nvPicPr>
-                    <pic:cNvPr descr="ICC_project_files/figure-docx/cttcurves-1.png" id="0" name="Picture"/>
+                    <pic:cNvPr descr="ICC_project_files/figure-docx/irtcurves-1.png" id="0" name="Picture"/>
                     <pic:cNvPicPr>
                       <a:picLocks noChangeArrowheads="1" noChangeAspect="1"/>
                     </pic:cNvPicPr>
@@ -1801,6 +2022,7 @@
       </w:pPr>
       <w:r>
         <w:rPr>
+          <w:iCs/>
           <w:i/>
         </w:rPr>
         <w:t xml:space="preserve">Figure</w:t>
@@ -1810,81 +2032,9 @@
       </w:r>
       <w:r>
         <w:rPr>
+          <w:iCs/>
           <w:i/>
         </w:rPr>
-        <w:t xml:space="preserve">4.  </w:t>
-      </w:r>
-      <w:r>
-        <w:t xml:space="preserve"> </w:t>
-      </w:r>
-      <w:r>
-        <w:t xml:space="preserve">ICCs derived from only CTT parameters (with two noteworthy ICCs annotated).</w:t>
-      </w:r>
-    </w:p>
-    <w:p>
-      <w:pPr>
-        <w:pStyle w:val="CaptionedFigure"/>
-      </w:pPr>
-      <w:r>
-        <w:drawing>
-          <wp:inline>
-            <wp:extent cx="4587290" cy="3669832"/>
-            <wp:effectExtent b="0" l="0" r="0" t="0"/>
-            <wp:docPr descr="Figure 5.   Typical ICCs derived from IRT parameters (same noteworthy items annotated)." title="" id="1" name="Picture"/>
-            <a:graphic>
-              <a:graphicData uri="http://schemas.openxmlformats.org/drawingml/2006/picture">
-                <pic:pic>
-                  <pic:nvPicPr>
-                    <pic:cNvPr descr="ICC_project_files/figure-docx/irtcurves-1.png" id="0" name="Picture"/>
-                    <pic:cNvPicPr>
-                      <a:picLocks noChangeArrowheads="1" noChangeAspect="1"/>
-                    </pic:cNvPicPr>
-                  </pic:nvPicPr>
-                  <pic:blipFill>
-                    <a:blip r:embed="rId34"/>
-                    <a:stretch>
-                      <a:fillRect/>
-                    </a:stretch>
-                  </pic:blipFill>
-                  <pic:spPr bwMode="auto">
-                    <a:xfrm>
-                      <a:off x="0" y="0"/>
-                      <a:ext cx="4587290" cy="3669832"/>
-                    </a:xfrm>
-                    <a:prstGeom prst="rect">
-                      <a:avLst/>
-                    </a:prstGeom>
-                    <a:noFill/>
-                    <a:ln w="9525">
-                      <a:noFill/>
-                      <a:headEnd/>
-                      <a:tailEnd/>
-                    </a:ln>
-                  </pic:spPr>
-                </pic:pic>
-              </a:graphicData>
-            </a:graphic>
-          </wp:inline>
-        </w:drawing>
-      </w:r>
-    </w:p>
-    <w:p>
-      <w:pPr>
-        <w:pStyle w:val="ImageCaption"/>
-      </w:pPr>
-      <w:r>
-        <w:rPr>
-          <w:i/>
-        </w:rPr>
-        <w:t xml:space="preserve">Figure</w:t>
-      </w:r>
-      <w:r>
-        <w:t xml:space="preserve"> </w:t>
-      </w:r>
-      <w:r>
-        <w:rPr>
-          <w:i/>
-        </w:rPr>
         <w:t xml:space="preserve">5.  </w:t>
       </w:r>
       <w:r>
@@ -1894,25 +2044,44 @@
         <w:t xml:space="preserve">Typical ICCs derived from IRT parameters (same noteworthy items annotated).</w:t>
       </w:r>
     </w:p>
+    <w:bookmarkEnd w:id="34"/>
+    <w:bookmarkEnd w:id="35"/>
+    <w:bookmarkStart w:id="36" w:name="results-2"/>
     <w:p>
       <w:pPr>
         <w:pStyle w:val="berschrift1"/>
       </w:pPr>
-      <w:bookmarkStart w:id="35" w:name="results-2"/>
-      <w:r>
-        <w:t xml:space="preserve">3	Results</w:t>
-      </w:r>
-      <w:bookmarkEnd w:id="35"/>
-    </w:p>
+      <w:r>
+        <w:rPr>
+          <w:rStyle w:val="SectionNumber"/>
+        </w:rPr>
+        <w:t xml:space="preserve">3</w:t>
+      </w:r>
+      <w:r>
+        <w:tab/>
+      </w:r>
+      <w:r>
+        <w:t xml:space="preserve">Results</w:t>
+      </w:r>
+    </w:p>
+    <w:bookmarkEnd w:id="36"/>
+    <w:bookmarkStart w:id="37" w:name="discussion"/>
     <w:p>
       <w:pPr>
         <w:pStyle w:val="berschrift1"/>
       </w:pPr>
-      <w:bookmarkStart w:id="36" w:name="discussion"/>
-      <w:r>
-        <w:t xml:space="preserve">4	Discussion</w:t>
-      </w:r>
-      <w:bookmarkEnd w:id="36"/>
+      <w:r>
+        <w:rPr>
+          <w:rStyle w:val="SectionNumber"/>
+        </w:rPr>
+        <w:t xml:space="preserve">4</w:t>
+      </w:r>
+      <w:r>
+        <w:tab/>
+      </w:r>
+      <w:r>
+        <w:t xml:space="preserve">Discussion</w:t>
+      </w:r>
     </w:p>
     <w:p>
       <w:pPr>
@@ -1927,6 +2096,14 @@
         <w:pStyle w:val="Textkrper"/>
       </w:pPr>
       <w:r>
+        <w:t xml:space="preserve">represent some promise regarding plotted ICCs using IRT and CTT parameters. Our hypothesis was that the Area Between Curves of these different ICCs would be small. Area between curves for 100 items was 0.35 on average. This result indicates that curves plotted with either IRT or CTT parameters show little difference. The nature of both models is overlapping when it comes to plotting visual representations such as ICCs. Practitioners and researchers that don’t use IRT or Rasch models and instead opt to follow a CTT philosophy would benefit from having ICCs that use CTT statistics.</w:t>
+      </w:r>
+    </w:p>
+    <w:p>
+      <w:pPr>
+        <w:pStyle w:val="Textkrper"/>
+      </w:pPr>
+      <w:r>
         <w:t xml:space="preserve">Additionally, if there is interest in this general idea we would likely publish our function as a small</w:t>
       </w:r>
       <w:r>
@@ -2001,31 +2178,61 @@
         <w:br w:type="page"/>
       </w:r>
     </w:p>
+    <w:bookmarkEnd w:id="37"/>
+    <w:bookmarkStart w:id="46" w:name="references"/>
     <w:p>
       <w:pPr>
         <w:pStyle w:val="berschrift1"/>
       </w:pPr>
-      <w:bookmarkStart w:id="37" w:name="references"/>
-      <w:r>
-        <w:t xml:space="preserve">5	References</w:t>
-      </w:r>
-      <w:bookmarkEnd w:id="37"/>
+      <w:r>
+        <w:rPr>
+          <w:rStyle w:val="SectionNumber"/>
+        </w:rPr>
+        <w:t xml:space="preserve">5</w:t>
+      </w:r>
+      <w:r>
+        <w:tab/>
+      </w:r>
+      <w:r>
+        <w:t xml:space="preserve">References</w:t>
+      </w:r>
     </w:p>
     <w:bookmarkStart w:id="45" w:name="refs"/>
     <w:bookmarkStart w:id="39" w:name="ref-R-mirt"/>
     <w:p>
       <w:pPr>
         <w:pStyle w:val="Literaturverzeichnis"/>
-        <w:pStyle w:val="Literaturverzeichnis"/>
-      </w:pPr>
-      <w:r>
-        <w:t xml:space="preserve">Chalmers, R. P. (2012). mirt: A multidimensional item response theory package for the R environment.</w:t>
-      </w:r>
-      <w:r>
-        <w:t xml:space="preserve"> </w:t>
-      </w:r>
-      <w:r>
-        <w:rPr>
+      </w:pPr>
+      <w:r>
+        <w:t xml:space="preserve">Chalmers, R. P. (2012).</w:t>
+      </w:r>
+      <w:r>
+        <w:t xml:space="preserve"> </w:t>
+      </w:r>
+      <w:r>
+        <w:t xml:space="preserve">mirt</w:t>
+      </w:r>
+      <w:r>
+        <w:t xml:space="preserve">: A multidimensional item response theory package for the</w:t>
+      </w:r>
+      <w:r>
+        <w:t xml:space="preserve"> </w:t>
+      </w:r>
+      <w:r>
+        <w:t xml:space="preserve">R</w:t>
+      </w:r>
+      <w:r>
+        <w:t xml:space="preserve"> </w:t>
+      </w:r>
+      <w:r>
+        <w:t xml:space="preserve">environment.</w:t>
+      </w:r>
+      <w:r>
+        <w:t xml:space="preserve"> </w:t>
+      </w:r>
+      <w:r>
+        <w:rPr>
+          <w:iCs/>
           <w:i/>
         </w:rPr>
         <w:t xml:space="preserve">Journal of Statistical Software</w:t>
@@ -2038,6 +2245,7 @@
       </w:r>
       <w:r>
         <w:rPr>
+          <w:iCs/>
           <w:i/>
         </w:rPr>
         <w:t xml:space="preserve">48</w:t>
@@ -2062,7 +2270,6 @@
     <w:p>
       <w:pPr>
         <w:pStyle w:val="Literaturverzeichnis"/>
-        <w:pStyle w:val="Literaturverzeichnis"/>
       </w:pPr>
       <w:r>
         <w:t xml:space="preserve">Fan, X. (1998). Item response theory and classical test theory: An empirical comparison of their item/person statistics.</w:t>
@@ -2072,6 +2279,7 @@
       </w:r>
       <w:r>
         <w:rPr>
+          <w:iCs/>
           <w:i/>
         </w:rPr>
         <w:t xml:space="preserve">Educational and Psychological Measurement</w:t>
@@ -2084,6 +2292,7 @@
       </w:r>
       <w:r>
         <w:rPr>
+          <w:iCs/>
           <w:i/>
         </w:rPr>
         <w:t xml:space="preserve">58</w:t>
@@ -2097,7 +2306,6 @@
     <w:p>
       <w:pPr>
         <w:pStyle w:val="Literaturverzeichnis"/>
-        <w:pStyle w:val="Literaturverzeichnis"/>
       </w:pPr>
       <w:r>
         <w:t xml:space="preserve">Hambleton, R. K., &amp; Jones, R. W. (1993). Comparison of classical test theory and item response theory and their applications to test development.</w:t>
@@ -2107,6 +2315,7 @@
       </w:r>
       <w:r>
         <w:rPr>
+          <w:iCs/>
           <w:i/>
         </w:rPr>
         <w:t xml:space="preserve">Educational Measurement: Issues and Practice</w:t>
@@ -2119,6 +2328,7 @@
       </w:r>
       <w:r>
         <w:rPr>
+          <w:iCs/>
           <w:i/>
         </w:rPr>
         <w:t xml:space="preserve">12</w:t>
@@ -2132,16 +2342,16 @@
     <w:p>
       <w:pPr>
         <w:pStyle w:val="Literaturverzeichnis"/>
-        <w:pStyle w:val="Literaturverzeichnis"/>
-      </w:pPr>
-      <w:r>
-        <w:t xml:space="preserve">Han, K. (2007). WinGen3: Windows software that generates irt parameters and item responses [computer program].</w:t>
-      </w:r>
-      <w:r>
-        <w:t xml:space="preserve"> </w:t>
-      </w:r>
-      <w:r>
-        <w:rPr>
+      </w:pPr>
+      <w:r>
+        <w:t xml:space="preserve">Han, K. (2007). WinGen3: Windows software that generates IRT parameters and item responses [computer program].</w:t>
+      </w:r>
+      <w:r>
+        <w:t xml:space="preserve"> </w:t>
+      </w:r>
+      <w:r>
+        <w:rPr>
+          <w:iCs/>
           <w:i/>
         </w:rPr>
         <w:t xml:space="preserve">Amherst, MA: Center for Educational Assessment, University of Massachusetts Amherst</w:t>
@@ -2155,16 +2365,16 @@
     <w:p>
       <w:pPr>
         <w:pStyle w:val="Literaturverzeichnis"/>
-        <w:pStyle w:val="Literaturverzeichnis"/>
-      </w:pPr>
-      <w:r>
-        <w:t xml:space="preserve">Kulas, J. T., Smith, J. A., &amp; Xu, H. (2017). Approximate functional relationship between irt and ctt item discrimination indices: A simulation, validation, and practical extension of lord’s (1980) formula.</w:t>
-      </w:r>
-      <w:r>
-        <w:t xml:space="preserve"> </w:t>
-      </w:r>
-      <w:r>
-        <w:rPr>
+      </w:pPr>
+      <w:r>
+        <w:t xml:space="preserve">Kulas, J. T., Smith, J. A., &amp; Xu, H. (2017). Approximate functional relationship between IRT and CTT item discrimination indices: A simulation, validation, and practical extension of lord’s (1980) formula.</w:t>
+      </w:r>
+      <w:r>
+        <w:t xml:space="preserve"> </w:t>
+      </w:r>
+      <w:r>
+        <w:rPr>
+          <w:iCs/>
           <w:i/>
         </w:rPr>
         <w:t xml:space="preserve">Journal of Applied Measurement</w:t>
@@ -2177,6 +2387,7 @@
       </w:r>
       <w:r>
         <w:rPr>
+          <w:iCs/>
           <w:i/>
         </w:rPr>
         <w:t xml:space="preserve">18</w:t>
@@ -2190,7 +2401,6 @@
     <w:p>
       <w:pPr>
         <w:pStyle w:val="Literaturverzeichnis"/>
-        <w:pStyle w:val="Literaturverzeichnis"/>
       </w:pPr>
       <w:r>
         <w:t xml:space="preserve">Lord, F. M. (2012).</w:t>
@@ -2200,6 +2410,7 @@
       </w:r>
       <w:r>
         <w:rPr>
+          <w:iCs/>
           <w:i/>
         </w:rPr>
         <w:t xml:space="preserve">Applications of item response theory to practical testing problems</w:t>
@@ -2210,6 +2421,7 @@
     </w:p>
     <w:bookmarkEnd w:id="44"/>
     <w:bookmarkEnd w:id="45"/>
+    <w:bookmarkEnd w:id="46"/>
     <w:sectPr>
       <w:headerReference w:type="even" r:id="rId10"/>
       <w:headerReference w:type="default" r:id="rId9"/>
@@ -2980,10 +3192,7 @@
       <w:lvlText w:val=" "/>
       <w:lvlJc w:val="left"/>
       <w:pPr>
-        <w:tabs>
-          <w:tab w:val="num" w:pos="0"/>
-        </w:tabs>
-        <w:ind w:left="480" w:hanging="480"/>
+        <w:ind w:left="720" w:hanging="480"/>
       </w:pPr>
     </w:lvl>
     <w:lvl w:ilvl="1">
@@ -2991,10 +3200,7 @@
       <w:lvlText w:val=" "/>
       <w:lvlJc w:val="left"/>
       <w:pPr>
-        <w:tabs>
-          <w:tab w:val="num" w:pos="720"/>
-        </w:tabs>
-        <w:ind w:left="1200" w:hanging="480"/>
+        <w:ind w:left="1440" w:hanging="480"/>
       </w:pPr>
     </w:lvl>
     <w:lvl w:ilvl="2">
@@ -3002,10 +3208,7 @@
       <w:lvlText w:val=" "/>
       <w:lvlJc w:val="left"/>
       <w:pPr>
-        <w:tabs>
-          <w:tab w:val="num" w:pos="1440"/>
-        </w:tabs>
-        <w:ind w:left="1920" w:hanging="480"/>
+        <w:ind w:left="2160" w:hanging="480"/>
       </w:pPr>
     </w:lvl>
     <w:lvl w:ilvl="3">
@@ -3013,10 +3216,7 @@
       <w:lvlText w:val=" "/>
       <w:lvlJc w:val="left"/>
       <w:pPr>
-        <w:tabs>
-          <w:tab w:val="num" w:pos="2160"/>
-        </w:tabs>
-        <w:ind w:left="2640" w:hanging="480"/>
+        <w:ind w:left="2880" w:hanging="480"/>
       </w:pPr>
     </w:lvl>
     <w:lvl w:ilvl="4">
@@ -3024,10 +3224,7 @@
       <w:lvlText w:val=" "/>
       <w:lvlJc w:val="left"/>
       <w:pPr>
-        <w:tabs>
-          <w:tab w:val="num" w:pos="2880"/>
-        </w:tabs>
-        <w:ind w:left="3360" w:hanging="480"/>
+        <w:ind w:left="3600" w:hanging="480"/>
       </w:pPr>
     </w:lvl>
     <w:lvl w:ilvl="5">
@@ -3035,10 +3232,7 @@
       <w:lvlText w:val=" "/>
       <w:lvlJc w:val="left"/>
       <w:pPr>
-        <w:tabs>
-          <w:tab w:val="num" w:pos="3600"/>
-        </w:tabs>
-        <w:ind w:left="4080" w:hanging="480"/>
+        <w:ind w:left="4320" w:hanging="480"/>
       </w:pPr>
     </w:lvl>
     <w:lvl w:ilvl="6">
@@ -3046,10 +3240,7 @@
       <w:lvlText w:val=" "/>
       <w:lvlJc w:val="left"/>
       <w:pPr>
-        <w:tabs>
-          <w:tab w:val="num" w:pos="4320"/>
-        </w:tabs>
-        <w:ind w:left="4800" w:hanging="480"/>
+        <w:ind w:left="5040" w:hanging="480"/>
       </w:pPr>
     </w:lvl>
     <w:lvl w:ilvl="7">
@@ -3057,10 +3248,7 @@
       <w:lvlText w:val=" "/>
       <w:lvlJc w:val="left"/>
       <w:pPr>
-        <w:tabs>
-          <w:tab w:val="num" w:pos="5040"/>
-        </w:tabs>
-        <w:ind w:left="5520" w:hanging="480"/>
+        <w:ind w:left="5760" w:hanging="480"/>
       </w:pPr>
     </w:lvl>
     <w:lvl w:ilvl="8">
@@ -3068,10 +3256,7 @@
       <w:lvlText w:val=" "/>
       <w:lvlJc w:val="left"/>
       <w:pPr>
-        <w:tabs>
-          <w:tab w:val="num" w:pos="5760"/>
-        </w:tabs>
-        <w:ind w:left="6240" w:hanging="480"/>
+        <w:ind w:left="6480" w:hanging="480"/>
       </w:pPr>
     </w:lvl>
   </w:abstractNum>

</xml_diff>

<commit_message>
Final write-up and submission word
</commit_message>
<xml_diff>
--- a/ICC_project.docx
+++ b/ICC_project.docx
@@ -100,7 +100,7 @@
     </w:p>
     <w:p>
       <w:pPr>
-        <w:pStyle w:val="Textkrper"/>
+        <w:pStyle w:val="Compact"/>
       </w:pPr>
       <w:r>
         <w:t xml:space="preserve">                                                                                                                                                    </w:t>
@@ -183,6 +183,7 @@
     </w:p>
     <w:p>
       <w:pPr>
+        <w:pStyle w:val="Compact"/>
         <w:pStyle w:val="h1-pagebreak"/>
       </w:pPr>
       <w:r>
@@ -194,14 +195,13 @@
         <w:pStyle w:val="Textkrper"/>
       </w:pPr>
       <w:r>
-        <w:t xml:space="preserve">Item characteristic curves (ICCs) are visual indicators of important attributes of assessment items - most typically</w:t>
+        <w:t xml:space="preserve">Item characteristic curves (ICC’s) are visual indicators of important attributes of assessment items - most typically</w:t>
       </w:r>
       <w:r>
         <w:t xml:space="preserve"> </w:t>
       </w:r>
       <w:r>
         <w:rPr>
-          <w:iCs/>
           <w:i/>
         </w:rPr>
         <w:t xml:space="preserve">difficulty</w:t>
@@ -217,13 +217,12 @@
       </w:r>
       <w:r>
         <w:rPr>
-          <w:iCs/>
           <w:i/>
         </w:rPr>
         <w:t xml:space="preserve">discrimination</w:t>
       </w:r>
       <w:r>
-        <w:t xml:space="preserve">. Assessment specialists who examine ICCs usually do so from within the psychometric framework of either Item Response Theory or Rasch modeling. We propose an extension of this tradition into the Classical Test Theory (CTT) framework. We first propose an application of ICCs with CTT indices then simulate data and quantify similarities and discrepancies between the IRT- and CTT-generated ICCs. Initial results are predominantly promising regaring ICC comparability.</w:t>
+        <w:t xml:space="preserve">. Assessment specialists who examine ICC’s usually do so from within the psychometric framework of either Item Response Theory (IRT) or Rasch modeling. We propose an extension of this tradition into the Classical Test Theory (CTT) framework. We first propose an application of ICCs with CTT indices then simulate data and quantify similarities and discrepancies between the IRT- and CTT-generated ICCs. Initial results are predominantly promising regaring ICC comparability.</w:t>
       </w:r>
     </w:p>
     <w:p>
@@ -232,7 +231,6 @@
       </w:pPr>
       <w:r>
         <w:rPr>
-          <w:iCs/>
           <w:i/>
         </w:rPr>
         <w:t xml:space="preserve">Keywords:</w:t>
@@ -250,7 +248,6 @@
       </w:pPr>
       <w:r>
         <w:rPr>
-          <w:iCs/>
           <w:i/>
         </w:rPr>
         <w:t xml:space="preserve">Word count:</w:t>
@@ -264,6 +261,7 @@
     </w:p>
     <w:p>
       <w:pPr>
+        <w:pStyle w:val="Compact"/>
         <w:pStyle w:val="h1-pagebreak"/>
       </w:pPr>
       <w:r>
@@ -282,7 +280,6 @@
       </w:r>
       <w:r>
         <w:rPr>
-          <w:iCs/>
           <w:i/>
         </w:rPr>
         <w:t xml:space="preserve">difficulty</w:t>
@@ -298,7 +295,6 @@
       </w:r>
       <w:r>
         <w:rPr>
-          <w:iCs/>
           <w:i/>
         </w:rPr>
         <w:t xml:space="preserve">discrimination</w:t>
@@ -439,7 +435,6 @@
       </w:pPr>
       <w:r>
         <w:rPr>
-          <w:iCs/>
           <w:i/>
         </w:rPr>
         <w:t xml:space="preserve">Figure</w:t>
@@ -449,7 +444,6 @@
       </w:r>
       <w:r>
         <w:rPr>
-          <w:iCs/>
           <w:i/>
         </w:rPr>
         <w:t xml:space="preserve">1.  </w:t>
@@ -466,14 +460,13 @@
         <w:pStyle w:val="Textkrper"/>
       </w:pPr>
       <w:r>
-        <w:t xml:space="preserve">Assessment specialists who examine ICCs usually do so from within the psychometric framework of either Item Response Theory or Rasch modeling. These frameworks provide the parameters necessary to plot the ogive functions. Rasch models only estimate difficulty, and assume that differences in discrimination represent flaws in measurement. The IRT 2 parameter logistic model (2PL), however, models both item difficulty as well as item discrimination. Item difficulty (the</w:t>
+        <w:t xml:space="preserve">Assessment specialists who examine ICC’s usually do so from within the psychometric framework of either Item Response Theory (IRT) or Rasch modeling. These frameworks provide the parameters necessary to plot the ogive functions. Rasch models only estimate difficulty, and assume that differences in discrimination represent flaws in measurement. The IRT 2 parameter logistic model (2PL), however, models both item difficulty as well as item discrimination. Item difficulty (the</w:t>
       </w:r>
       <w:r>
         <w:t xml:space="preserve"> </w:t>
       </w:r>
       <w:r>
         <w:rPr>
-          <w:iCs/>
           <w:i/>
         </w:rPr>
         <w:t xml:space="preserve">b</w:t>
@@ -494,7 +487,6 @@
       </w:r>
       <w:r>
         <w:rPr>
-          <w:iCs/>
           <w:i/>
         </w:rPr>
         <w:t xml:space="preserve">a</w:t>
@@ -507,7 +499,6 @@
       </w:r>
       <w:r>
         <w:rPr>
-          <w:iCs/>
           <w:i/>
         </w:rPr>
         <w:t xml:space="preserve">p-value</w:t>
@@ -521,7 +512,7 @@
         <w:pStyle w:val="Textkrper"/>
       </w:pPr>
       <w:r>
-        <w:t xml:space="preserve">Assessment specialists who consult these CTT parameters don’t typically (to our knowledge!) attempt to represent them visually, as is common in IRT and Rasch applications. However, there is perhaps little opposition for them not to do so, as ICCs based on CTT parameters could provide snapshot psychometric information as valuable as those gained from IRT- or Rasch-derived ICCs. The largest obstacle to psychometricians deeming CTT-derived visuals to be of value is likely tied to the concept of invariance, which refers to IRT parameter independence across item and person estimates. However, this property is often overstated, as invariance is only attained with perfect model-data fit (which never occurs), and is also only true after being subjected to linear transformation (commonly across samples). Additionally, several comparative investigations have noted commonality between IRT and CTT difficulty and discrimination estimates as well as relative stability of CTT estimates when samples are large and/or judisciously constructed</w:t>
+        <w:t xml:space="preserve">Assessment specialists who consult these CTT parameters don’t typically (to our knowledge!) attempt to represent them visually, as is common in IRT and Rasch applications. However, there is perhaps little opposition for them not to do so, as ICC’s based on CTT parameters could provide snapshot psychometric information as valuable as those gained from IRT- or Rasch-derived ICC’s. The largest obstacle to psychometricians deeming CTT-derived visuals to be of value is likely tied to the concept of invariance, which refers to IRT parameter independence across item and person estimates. However, this property is often overstated, as invariance is only attained with perfect model-data fit (which never occurs), and is also only true after being subjected to linear transformation (commonly across samples). Additionally, several comparative investigations have noted commonality between IRT and CTT difficulty and discrimination estimates as well as relative stability of CTT estimates when samples are large and/or judisciously constructed</w:t>
       </w:r>
       <w:r>
         <w:t xml:space="preserve"> </w:t>
@@ -569,29 +560,24 @@
         <w:t xml:space="preserve">“</w:t>
       </w:r>
       <w:r>
-        <w:t xml:space="preserve">no study provides enough empirical evidence on the extent of disparity between the two frameworks and the superiority of IRT over CTT despite the theoretical differences.</w:t>
+        <w:t xml:space="preserve">no study provides enough empirical evidence on the extent of disparity between the two frameworks and the superiority of IRT over CTT despite the theoretical differences</w:t>
       </w:r>
       <w:r>
         <w:t xml:space="preserve">”</w:t>
       </w:r>
-    </w:p>
-    <w:bookmarkStart w:id="23" w:name="ctt-and-irt-comparability-investigations"/>
+      <w:r>
+        <w:t xml:space="preserve">.</w:t>
+      </w:r>
+    </w:p>
     <w:p>
       <w:pPr>
         <w:pStyle w:val="berschrift2"/>
       </w:pPr>
-      <w:r>
-        <w:rPr>
-          <w:rStyle w:val="SectionNumber"/>
-        </w:rPr>
-        <w:t xml:space="preserve">0.1</w:t>
-      </w:r>
-      <w:r>
-        <w:tab/>
-      </w:r>
-      <w:r>
-        <w:t xml:space="preserve">CTT and IRT comparability investigations</w:t>
-      </w:r>
+      <w:bookmarkStart w:id="22" w:name="ctt-and-irt-comparability-investigations"/>
+      <w:r>
+        <w:t xml:space="preserve">0.1	CTT and IRT comparability investigations</w:t>
+      </w:r>
+      <w:bookmarkEnd w:id="22"/>
     </w:p>
     <w:p>
       <w:pPr>
@@ -610,7 +596,7 @@
         <w:rPr>
           <w:rStyle w:val="Funotenzeichen"/>
         </w:rPr>
-        <w:footnoteReference w:id="22"/>
+        <w:footnoteReference w:id="23"/>
       </w:r>
     </w:p>
     <w:p>
@@ -624,7 +610,19 @@
         <w:t xml:space="preserve"> </w:t>
       </w:r>
       <w:r>
-        <w:t xml:space="preserve">also investigated item invariance for all models. In theory, the major advantage of IRT models over CTT is that the latter has an interdependency between the item and person statistics, whereas IRT has no such dependency. For example, within CTT examinations, the average item difficulty is equivalent to the average person score - these indices are merely reflective of averages computed across rows or columns.</w:t>
+        <w:t xml:space="preserve">also investigated item invariance for all models. In theory, the major advantage of IRT models over CTT is that the latter has an interdependency between the item and person statistics, whereas IRT has no such dependency. For example, within CTT examinations, the average item difficulty is equivalent to the average person score - these indices are merely reflective of averages computed across rows or columns. What</w:t>
+      </w:r>
+      <w:r>
+        <w:t xml:space="preserve"> </w:t>
+      </w:r>
+      <w:r>
+        <w:t xml:space="preserve">Fan (1998)</w:t>
+      </w:r>
+      <w:r>
+        <w:t xml:space="preserve"> </w:t>
+      </w:r>
+      <w:r>
+        <w:t xml:space="preserve">found in his study, however, did not support the purported invariant advantage of IRT parameters over CTT indices. Both CTT item difficulty and discrimination degrees of invariance were highly correlated with those of IRT, indicating that they were highly comparable.</w:t>
       </w:r>
     </w:p>
     <w:p>
@@ -632,221 +630,165 @@
         <w:pStyle w:val="Textkrper"/>
       </w:pPr>
       <w:r>
-        <w:t xml:space="preserve">What</w:t>
-      </w:r>
-      <w:r>
-        <w:t xml:space="preserve"> </w:t>
-      </w:r>
-      <w:r>
-        <w:t xml:space="preserve">Fan (1998)</w:t>
-      </w:r>
-      <w:r>
-        <w:t xml:space="preserve"> </w:t>
-      </w:r>
-      <w:r>
-        <w:t xml:space="preserve">found in his study, however, did not support the purported invariant advantage of IRT parameters over CTT indices. Both CTT item difficulty and discrimination degrees of invariance were highly correlated with those of IRT, indicating that they were highly comparable.</w:t>
-      </w:r>
-    </w:p>
-    <w:p>
-      <w:pPr>
-        <w:pStyle w:val="Blocktext"/>
-      </w:pPr>
-      <w:r>
-        <w:t xml:space="preserve">NEED MORE - GRAB FROM OLD PAPER OR FIND NEW COMPARATIVE STUDIES</w:t>
-      </w:r>
+        <w:t xml:space="preserve">There has also been occasions in which the invariance parameter has been conceptualized as a graded continuum instead of a categorical population property</w:t>
+      </w:r>
+      <w:r>
+        <w:t xml:space="preserve"> </w:t>
+      </w:r>
+      <w:r>
+        <w:t xml:space="preserve">(Hambleton et al., 1991; Rupp &amp; Zumbo, 2004)</w:t>
+      </w:r>
+      <w:r>
+        <w:t xml:space="preserve">. Estimates of IRT parameters across different calibration runs can be looked at for evidence of a possible lack of invariance. This doesn’t happen with CTT item parameters, since they will always be sample-dependent. This dependency, however, is greatly influenced by the sampling strategy. Large scale data, truly random sampling, and large range items could give comparable CTT item and person statistics across testing populations and occasions</w:t>
+      </w:r>
+      <w:r>
+        <w:t xml:space="preserve"> </w:t>
+      </w:r>
+      <w:r>
+        <w:t xml:space="preserve">(Kulas et al., 2017)</w:t>
+      </w:r>
+      <w:r>
+        <w:t xml:space="preserve">. Additionally, there are several empirical investigations that note high levels of</w:t>
+      </w:r>
+      <w:r>
+        <w:t xml:space="preserve"> </w:t>
+      </w:r>
+      <w:r>
+        <w:t xml:space="preserve">“</w:t>
+      </w:r>
+      <w:r>
+        <w:t xml:space="preserve">invariance</w:t>
+      </w:r>
+      <w:r>
+        <w:t xml:space="preserve">”</w:t>
+      </w:r>
+      <w:r>
+        <w:t xml:space="preserve"> </w:t>
+      </w:r>
+      <w:r>
+        <w:t xml:space="preserve">of CTT estimates, in some cases surpassing IRT item estimates in their capacity to have cross-sample stability</w:t>
+      </w:r>
+      <w:r>
+        <w:t xml:space="preserve"> </w:t>
+      </w:r>
+      <w:r>
+        <w:t xml:space="preserve">(Fan, 1998; Macdonald &amp; Paunonen, 2002)</w:t>
+      </w:r>
+      <w:r>
+        <w:t xml:space="preserve">.</w:t>
+      </w:r>
+    </w:p>
+    <w:p>
+      <w:pPr>
+        <w:pStyle w:val="Textkrper"/>
+      </w:pPr>
+      <w:r>
+        <w:t xml:space="preserve">An adjustment to</w:t>
+      </w:r>
+      <w:r>
+        <w:t xml:space="preserve"> </w:t>
+      </w:r>
+      <w:r>
+        <w:t xml:space="preserve">Lord (2012)</w:t>
+      </w:r>
+      <w:r>
+        <w:t xml:space="preserve">’s formula giving the functional relationship between the</w:t>
+      </w:r>
+      <w:r>
+        <w:t xml:space="preserve"> </w:t>
+      </w:r>
+      <w:r>
+        <w:t xml:space="preserve">“</w:t>
+      </w:r>
+      <w:r>
+        <w:t xml:space="preserve">non-invariant</w:t>
+      </w:r>
+      <w:r>
+        <w:t xml:space="preserve">”</w:t>
+      </w:r>
+      <w:r>
+        <w:t xml:space="preserve"> </w:t>
+      </w:r>
+      <w:r>
+        <w:t xml:space="preserve">CTT and</w:t>
+      </w:r>
+      <w:r>
+        <w:t xml:space="preserve"> </w:t>
+      </w:r>
+      <w:r>
+        <w:t xml:space="preserve">“</w:t>
+      </w:r>
+      <w:r>
+        <w:t xml:space="preserve">invariant</w:t>
+      </w:r>
+      <w:r>
+        <w:t xml:space="preserve">”</w:t>
+      </w:r>
+      <w:r>
+        <w:t xml:space="preserve"> </w:t>
+      </w:r>
+      <w:r>
+        <w:t xml:space="preserve">IRT statistics becomes useful in comparing the two methodologies, despite the supposed lack of invariance from CTT. So even though here we acknowledge that invariance is a categorical IRT property, we still follow the functional modification proposed by</w:t>
+      </w:r>
+      <w:r>
+        <w:t xml:space="preserve"> </w:t>
+      </w:r>
+      <w:r>
+        <w:t xml:space="preserve">Kulas et al. (2017)</w:t>
+      </w:r>
+      <w:r>
+        <w:t xml:space="preserve">, noting that having a large sample that is truly random and whose items are normally distributed and have a center at the moderate difficulty can help reduce threats to CTT</w:t>
+      </w:r>
+      <w:r>
+        <w:t xml:space="preserve"> </w:t>
+      </w:r>
+      <w:r>
+        <w:t xml:space="preserve">“</w:t>
+      </w:r>
+      <w:r>
+        <w:t xml:space="preserve">invariance</w:t>
+      </w:r>
+      <w:r>
+        <w:t xml:space="preserve">”</w:t>
+      </w:r>
+      <w:r>
+        <w:t xml:space="preserve">.</w:t>
+      </w:r>
+    </w:p>
+    <w:p>
+      <w:pPr>
+        <w:pStyle w:val="berschrift2"/>
+      </w:pPr>
+      <w:bookmarkStart w:id="24" w:name="relationship-between-irt-and-ctt-indices"/>
+      <w:r>
+        <w:t xml:space="preserve">0.2	Relationship between IRT and CTT indices</w:t>
+      </w:r>
+      <w:bookmarkEnd w:id="24"/>
     </w:p>
     <w:p>
       <w:pPr>
         <w:pStyle w:val="FirstParagraph"/>
       </w:pPr>
       <w:r>
-        <w:t xml:space="preserve">There has also been occasions in which the invariance parameter has been conceptualized as a graded continuum instead of a categorical population property</w:t>
-      </w:r>
-      <w:r>
-        <w:t xml:space="preserve"> </w:t>
-      </w:r>
-      <w:r>
-        <w:t xml:space="preserve">(</w:t>
+        <w:t xml:space="preserve">Lord (2012)</w:t>
+      </w:r>
+      <w:r>
+        <w:t xml:space="preserve"> </w:t>
+      </w:r>
+      <w:r>
+        <w:t xml:space="preserve">described a function that approximates the relationship between the IRT</w:t>
+      </w:r>
+      <w:r>
+        <w:t xml:space="preserve"> </w:t>
       </w:r>
       <w:r>
         <w:rPr>
-          <w:bCs/>
-          <w:b/>
+          <w:i/>
         </w:rPr>
-        <w:t xml:space="preserve">hambleton1991fundamentals?</w:t>
-      </w:r>
-      <w:r>
-        <w:t xml:space="preserve">;</w:t>
-      </w:r>
-      <w:r>
-        <w:t xml:space="preserve"> </w:t>
-      </w:r>
-      <w:r>
-        <w:rPr>
-          <w:bCs/>
-          <w:b/>
-        </w:rPr>
-        <w:t xml:space="preserve">rupp2004note?</w:t>
-      </w:r>
-      <w:r>
-        <w:t xml:space="preserve">)</w:t>
-      </w:r>
-      <w:r>
-        <w:t xml:space="preserve">. Estimates of IRT parameters across different calibration runs can be looked at for evidence of a possible lack of invariance. This doesn’t happen with CTT item parameters, since they will always be sample-dependent. This dependency, however, is greatly influenced by the sampling strategy. Large scale data, truly random sampling, and large range items could give comparable CTT item and person statistics across testing populations and occasions</w:t>
-      </w:r>
-      <w:r>
-        <w:t xml:space="preserve"> </w:t>
-      </w:r>
-      <w:r>
-        <w:t xml:space="preserve">(Kulas et al., 2017)</w:t>
-      </w:r>
-      <w:r>
-        <w:t xml:space="preserve">. Additionally,there are several empirical investigations that note high levels of</w:t>
-      </w:r>
-      <w:r>
-        <w:t xml:space="preserve"> </w:t>
-      </w:r>
-      <w:r>
-        <w:t xml:space="preserve">“</w:t>
-      </w:r>
-      <w:r>
-        <w:t xml:space="preserve">invariance</w:t>
-      </w:r>
-      <w:r>
-        <w:t xml:space="preserve">”</w:t>
-      </w:r>
-      <w:r>
-        <w:t xml:space="preserve"> </w:t>
-      </w:r>
-      <w:r>
-        <w:t xml:space="preserve">of CTT estimates, in some cases surpassing IRT item estimates in their capacity to have cross-sample stability.</w:t>
-      </w:r>
-      <w:r>
-        <w:t xml:space="preserve"> </w:t>
-      </w:r>
-      <w:r>
-        <w:t xml:space="preserve">(Fan, 1998;</w:t>
-      </w:r>
-      <w:r>
-        <w:t xml:space="preserve"> </w:t>
-      </w:r>
-      <w:r>
-        <w:rPr>
-          <w:bCs/>
-          <w:b/>
-        </w:rPr>
-        <w:t xml:space="preserve">macdonald2002monte?</w:t>
-      </w:r>
-      <w:r>
-        <w:t xml:space="preserve">)</w:t>
-      </w:r>
-      <w:r>
-        <w:t xml:space="preserve">.</w:t>
-      </w:r>
-      <w:r>
-        <w:br/>
-      </w:r>
-      <w:r>
-        <w:t xml:space="preserve">An adjustment to</w:t>
-      </w:r>
-      <w:r>
-        <w:t xml:space="preserve"> </w:t>
-      </w:r>
-      <w:r>
-        <w:t xml:space="preserve">Lord (2012)</w:t>
-      </w:r>
-      <w:r>
-        <w:t xml:space="preserve">’s formula giving the functional relationship between the</w:t>
-      </w:r>
-      <w:r>
-        <w:t xml:space="preserve"> </w:t>
-      </w:r>
-      <w:r>
-        <w:t xml:space="preserve">“</w:t>
-      </w:r>
-      <w:r>
-        <w:t xml:space="preserve">non-invariant</w:t>
-      </w:r>
-      <w:r>
-        <w:t xml:space="preserve">”</w:t>
-      </w:r>
-      <w:r>
-        <w:t xml:space="preserve"> </w:t>
-      </w:r>
-      <w:r>
-        <w:t xml:space="preserve">CTT and</w:t>
-      </w:r>
-      <w:r>
-        <w:t xml:space="preserve"> </w:t>
-      </w:r>
-      <w:r>
-        <w:t xml:space="preserve">“</w:t>
-      </w:r>
-      <w:r>
-        <w:t xml:space="preserve">invariant</w:t>
-      </w:r>
-      <w:r>
-        <w:t xml:space="preserve">”</w:t>
-      </w:r>
-      <w:r>
-        <w:t xml:space="preserve"> </w:t>
-      </w:r>
-      <w:r>
-        <w:t xml:space="preserve">IRT statistics becomes useful in comparing the two methodologies. So even though here we acknowledge that invariance is a categorical IRT property, we still follow the functional modification proposed by</w:t>
-      </w:r>
-      <w:r>
-        <w:t xml:space="preserve"> </w:t>
-      </w:r>
-      <w:r>
-        <w:t xml:space="preserve">Kulas et al. (2017)</w:t>
-      </w:r>
-      <w:r>
-        <w:t xml:space="preserve">, noting that having a large sample that is truly random and whose items have a large range of responses can help reduce threats to CTT</w:t>
-      </w:r>
-      <w:r>
-        <w:t xml:space="preserve"> </w:t>
-      </w:r>
-      <w:r>
-        <w:t xml:space="preserve">“</w:t>
-      </w:r>
-      <w:r>
-        <w:t xml:space="preserve">invarince.</w:t>
-      </w:r>
-      <w:r>
-        <w:t xml:space="preserve">”</w:t>
-      </w:r>
-    </w:p>
-    <w:bookmarkEnd w:id="23"/>
-    <w:bookmarkStart w:id="25" w:name="relationship-between-irt-and-ctt-indices"/>
-    <w:p>
-      <w:pPr>
-        <w:pStyle w:val="berschrift2"/>
-      </w:pPr>
-      <w:r>
-        <w:rPr>
-          <w:rStyle w:val="SectionNumber"/>
-        </w:rPr>
-        <w:t xml:space="preserve">0.2</w:t>
-      </w:r>
-      <w:r>
-        <w:tab/>
-      </w:r>
-      <w:r>
-        <w:t xml:space="preserve">Relationship between IRT and CTT indices</w:t>
-      </w:r>
-    </w:p>
-    <w:p>
-      <w:pPr>
-        <w:pStyle w:val="FirstParagraph"/>
-      </w:pPr>
-      <w:r>
-        <w:t xml:space="preserve">Lord (2012)</w:t>
-      </w:r>
-      <w:r>
-        <w:t xml:space="preserve"> </w:t>
-      </w:r>
-      <w:r>
-        <w:t xml:space="preserve">described a function that approximates the relationship between IRT parameters and the CTT discrimination index of an item-test biserial correlation:</w:t>
+        <w:t xml:space="preserve">a</w:t>
+      </w:r>
+      <w:r>
+        <w:t xml:space="preserve">-parameter and the CTT discrimination index of an item-test biserial correlation:</w:t>
       </w:r>
     </w:p>
     <w:p>
@@ -871,9 +813,6 @@
             </m:sub>
           </m:sSub>
           <m:r>
-            <m:rPr>
-              <m:sty m:val="p"/>
-            </m:rPr>
             <m:t>≅</m:t>
           </m:r>
           <m:f>
@@ -905,9 +844,6 @@
                     <m:t>1</m:t>
                   </m:r>
                   <m:r>
-                    <m:rPr>
-                      <m:sty m:val="p"/>
-                    </m:rPr>
                     <m:t>−</m:t>
                   </m:r>
                   <m:sSubSup>
@@ -939,7 +875,7 @@
         <w:pStyle w:val="FirstParagraph"/>
       </w:pPr>
       <w:r>
-        <w:t xml:space="preserve">This formula wasn’t intended for practical purposes but rather to assist in the conceptual comprehension of the discrimination parameter in IRT for people who were more familiar with CTT procedures. In an effort to move from the conceptual to a practical application,</w:t>
+        <w:t xml:space="preserve">This formula wasn’t intended for practical purposes but rather was specified in an attempt to help assessment specialists who were more familiar with CTT procedures to better understand the relationship to the IRT discrimination parameter. In an effort to move from the conceptual to a practical application,</w:t>
       </w:r>
       <w:r>
         <w:t xml:space="preserve"> </w:t>
@@ -1024,7 +960,6 @@
       </w:r>
       <w:r>
         <w:rPr>
-          <w:iCs/>
           <w:i/>
         </w:rPr>
         <w:t xml:space="preserve">corrected</w:t>
@@ -1040,7 +975,6 @@
       </w:r>
       <w:r>
         <w:rPr>
-          <w:iCs/>
           <w:i/>
         </w:rPr>
         <w:t xml:space="preserve">point-biserial</w:t>
@@ -1069,7 +1003,7 @@
         <w:t xml:space="preserve"> </w:t>
       </w:r>
       <w:r>
-        <w:t xml:space="preserve">investigations (both simulated and utilizing real-world test data) identified systematic predictive differences across items with differing item difficulty values, so their recommended formula included a specification for item difficulty. This revised formula is used in the current presentation:</w:t>
+        <w:t xml:space="preserve">investigations (both simulated and utilizing real-world test data) identified systematic predictive differences across items with differing item difficulty values, so their recommended formula included a specification for item difficulty (this formulaic specification is also retained in the current presentation):</w:t>
       </w:r>
     </w:p>
     <w:p>
@@ -1101,30 +1035,18 @@
             </m:e>
           </m:acc>
           <m:r>
-            <m:rPr>
-              <m:sty m:val="p"/>
-            </m:rPr>
             <m:t>≅</m:t>
           </m:r>
           <m:r>
-            <m:rPr>
-              <m:sty m:val="p"/>
-            </m:rPr>
             <m:t>[</m:t>
           </m:r>
           <m:r>
-            <m:rPr>
-              <m:sty m:val="p"/>
-            </m:rPr>
             <m:t>(</m:t>
           </m:r>
           <m:r>
             <m:t>.51</m:t>
           </m:r>
           <m:r>
-            <m:rPr>
-              <m:sty m:val="p"/>
-            </m:rPr>
             <m:t>+</m:t>
           </m:r>
           <m:r>
@@ -1143,9 +1065,6 @@
             </m:sub>
           </m:sSub>
           <m:r>
-            <m:rPr>
-              <m:sty m:val="p"/>
-            </m:rPr>
             <m:t>+</m:t>
           </m:r>
           <m:r>
@@ -1169,45 +1088,27 @@
             </m:sup>
           </m:sSubSup>
           <m:r>
-            <m:rPr>
-              <m:sty m:val="p"/>
-            </m:rPr>
             <m:t>)</m:t>
           </m:r>
           <m:r>
             <m:t>r</m:t>
           </m:r>
           <m:r>
-            <m:rPr>
-              <m:sty m:val="p"/>
-            </m:rPr>
             <m:t>]</m:t>
           </m:r>
           <m:r>
-            <m:rPr>
-              <m:sty m:val="p"/>
-            </m:rPr>
             <m:t>+</m:t>
           </m:r>
           <m:r>
-            <m:rPr>
-              <m:sty m:val="p"/>
-            </m:rPr>
             <m:t>[</m:t>
           </m:r>
           <m:r>
-            <m:rPr>
-              <m:sty m:val="p"/>
-            </m:rPr>
             <m:t>(</m:t>
           </m:r>
           <m:r>
             <m:t>.57</m:t>
           </m:r>
           <m:r>
-            <m:rPr>
-              <m:sty m:val="p"/>
-            </m:rPr>
             <m:t>−</m:t>
           </m:r>
           <m:r>
@@ -1226,9 +1127,6 @@
             </m:sub>
           </m:sSub>
           <m:r>
-            <m:rPr>
-              <m:sty m:val="p"/>
-            </m:rPr>
             <m:t>+</m:t>
           </m:r>
           <m:r>
@@ -1252,9 +1150,6 @@
             </m:sup>
           </m:sSubSup>
           <m:r>
-            <m:rPr>
-              <m:sty m:val="p"/>
-            </m:rPr>
             <m:t>)</m:t>
           </m:r>
           <m:f>
@@ -1275,9 +1170,6 @@
                 </m:sup>
               </m:sSup>
               <m:r>
-                <m:rPr>
-                  <m:sty m:val="p"/>
-                </m:rPr>
                 <m:t>−</m:t>
               </m:r>
               <m:sSup>
@@ -1288,9 +1180,6 @@
                 </m:e>
                 <m:sup>
                   <m:r>
-                    <m:rPr>
-                      <m:sty m:val="p"/>
-                    </m:rPr>
                     <m:t>−</m:t>
                   </m:r>
                   <m:r>
@@ -1304,9 +1193,6 @@
                 <m:t>e</m:t>
               </m:r>
               <m:r>
-                <m:rPr>
-                  <m:sty m:val="p"/>
-                </m:rPr>
                 <m:t>−</m:t>
               </m:r>
               <m:sSup>
@@ -1324,9 +1210,6 @@
             </m:den>
           </m:f>
           <m:r>
-            <m:rPr>
-              <m:sty m:val="p"/>
-            </m:rPr>
             <m:t>]</m:t>
           </m:r>
         </m:oMath>
@@ -1403,23 +1286,19 @@
         </m:r>
       </m:oMath>
       <w:r>
-        <w:t xml:space="preserve">. The transformation of the standard p-value was recommended in order to scale this index along an interval-level metric more directly anaologous to the IRT</w:t>
+        <w:t xml:space="preserve">. This transformation of the standard p-value was recommended in order to scale this index along an interval-level metric more directly analogous to the IRT</w:t>
       </w:r>
       <w:r>
         <w:t xml:space="preserve"> </w:t>
       </w:r>
       <w:r>
         <w:rPr>
-          <w:iCs/>
           <w:i/>
         </w:rPr>
         <w:t xml:space="preserve">b</w:t>
       </w:r>
       <w:r>
-        <w:t xml:space="preserve"> </w:t>
-      </w:r>
-      <w:r>
-        <w:t xml:space="preserve">parameter. Figure XX visualizes the re-specifications of Lord’s formula at p-values (difficulty) of .5, .3 (or .7), and .1 (or .9) and highlights the nonlinear nature of this relationship - especially so at high levels of discrimination.</w:t>
+        <w:t xml:space="preserve">-parameter. Figure 2 visualizes the re-specifications of Lord’s formula at p-values (difficulty) of .5, .3 (or .7), and .1 (or .9) and highlights the nonlinear nature of this relationship - especially noticeable at high(er) levels of discrimination.</w:t>
       </w:r>
     </w:p>
     <w:p>
@@ -1442,7 +1321,7 @@
                     </pic:cNvPicPr>
                   </pic:nvPicPr>
                   <pic:blipFill>
-                    <a:blip r:embed="rId24"/>
+                    <a:blip r:embed="rId25"/>
                     <a:stretch>
                       <a:fillRect/>
                     </a:stretch>
@@ -1475,7 +1354,6 @@
       </w:pPr>
       <w:r>
         <w:rPr>
-          <w:iCs/>
           <w:i/>
         </w:rPr>
         <w:t xml:space="preserve">Figure</w:t>
@@ -1485,7 +1363,6 @@
       </w:r>
       <w:r>
         <w:rPr>
-          <w:iCs/>
           <w:i/>
         </w:rPr>
         <w:t xml:space="preserve">2.  </w:t>
@@ -1501,7 +1378,6 @@
       </w:r>
       <w:r>
         <w:rPr>
-          <w:iCs/>
           <w:i/>
         </w:rPr>
         <w:t xml:space="preserve">a</w:t>
@@ -1526,27 +1402,18 @@
         <w:pStyle w:val="Textkrper"/>
       </w:pPr>
       <w:r>
-        <w:t xml:space="preserve">Practitioners and researchers that don’t use IRT or Rasch models and instead opt to follow a CTT philosophy would benefit from having ICCs that use CTT statistics. This study intends to show evidence of the overlapping nature of CTT and IRT parameters when it comes to plotting ICCs.</w:t>
-      </w:r>
-    </w:p>
-    <w:bookmarkEnd w:id="25"/>
-    <w:bookmarkStart w:id="29" w:name="study-1---estimating-ctt-derived-iccs"/>
+        <w:t xml:space="preserve">Practitioners and researchers that don’t use IRT or Rasch models and instead opt to follow a CTT philosophy would benefit from having ICC’s that use CTT statistics. This study intends to show evidence of the overlapping nature of CTT and IRT parameters when it comes to plotting ICCs.</w:t>
+      </w:r>
+    </w:p>
     <w:p>
       <w:pPr>
         <w:pStyle w:val="berschrift1"/>
       </w:pPr>
-      <w:r>
-        <w:rPr>
-          <w:rStyle w:val="SectionNumber"/>
-        </w:rPr>
-        <w:t xml:space="preserve">1</w:t>
-      </w:r>
-      <w:r>
-        <w:tab/>
-      </w:r>
-      <w:r>
-        <w:t xml:space="preserve">Study 1 - Estimating CTT-Derived ICCs</w:t>
-      </w:r>
+      <w:bookmarkStart w:id="26" w:name="study-1---estimating-ctt-derived-iccs"/>
+      <w:r>
+        <w:t xml:space="preserve">1	Study 1 - Estimating CTT-derived ICC’s</w:t>
+      </w:r>
+      <w:bookmarkEnd w:id="26"/>
     </w:p>
     <w:p>
       <w:pPr>
@@ -1565,26 +1432,18 @@
         <w:t xml:space="preserve"> </w:t>
       </w:r>
       <w:r>
-        <w:t xml:space="preserve">formula on simulated data. We hypothesize that the relationship between the estimated IRT a-parameter and the corrected item-total correlations will be stronger as the later deviates from 0, which would mean that the item has more discrimination.We additionally changed the scale of the difficulty estimates of CTT so it is on the same scale as the IRT estimates.This was done by building a regression model using the CTT a estimate to predict the IRT a-parameter.</w:t>
-      </w:r>
-    </w:p>
-    <w:bookmarkStart w:id="26" w:name="procedure-and-methods"/>
+        <w:t xml:space="preserve">formula on simulated data. We hypothesize that the relationship between the estimated IRT a-parameter and the corrected item-total correlations will be an exponential function instead of a linear relationship, and it will become stronger as the corrected item-total correlations and the p-values deviate from 0, which would mean that the item has more discrimination.</w:t>
+      </w:r>
+    </w:p>
     <w:p>
       <w:pPr>
         <w:pStyle w:val="berschrift2"/>
       </w:pPr>
-      <w:r>
-        <w:rPr>
-          <w:rStyle w:val="SectionNumber"/>
-        </w:rPr>
-        <w:t xml:space="preserve">1.1</w:t>
-      </w:r>
-      <w:r>
-        <w:tab/>
-      </w:r>
-      <w:r>
-        <w:t xml:space="preserve">Procedure and methods</w:t>
-      </w:r>
+      <w:bookmarkStart w:id="27" w:name="procedure-and-methods"/>
+      <w:r>
+        <w:t xml:space="preserve">1.1	Procedure and methods</w:t>
+      </w:r>
+      <w:bookmarkEnd w:id="27"/>
     </w:p>
     <w:p>
       <w:pPr>
@@ -1603,34 +1462,64 @@
         <w:t xml:space="preserve"> </w:t>
       </w:r>
       <w:r>
-        <w:t xml:space="preserve">software. Our sample was 10,000 observations, with a mean of 0 and a standard deviation of 1. The number of items were 100, with response categories of either correct or incorrect (1 and 0).The mean for the a parameter was 2, and the standard deviation 0.8. The mean for parameter b was 0 and the standard deviation 0.5.</w:t>
-      </w:r>
-    </w:p>
-    <w:bookmarkEnd w:id="26"/>
-    <w:bookmarkStart w:id="28" w:name="results"/>
+        <w:t xml:space="preserve">software. Our sample was 10,000 observations, with a mean of 0 and a standard deviation of 1. The number of items were 100, with response categories of either correct or incorrect (1 and 0). The mean for the a-parameter for the simulated data was 2, and the standard deviation 0.8. The mean for the b-parameter was 0 and the standard deviation 0.5. The mirt package from</w:t>
+      </w:r>
+      <w:r>
+        <w:t xml:space="preserve"> </w:t>
+      </w:r>
+      <w:r>
+        <w:t xml:space="preserve">Chalmers (2012)</w:t>
+      </w:r>
+      <w:r>
+        <w:t xml:space="preserve"> </w:t>
+      </w:r>
+      <w:r>
+        <w:t xml:space="preserve">was used to compute the IRT a-parameters and to plot the 2PL resulting model. As for the CTT-derived a-parameter, the modification to</w:t>
+      </w:r>
+      <w:r>
+        <w:t xml:space="preserve"> </w:t>
+      </w:r>
+      <w:r>
+        <w:t xml:space="preserve">Lord (2012)</w:t>
+      </w:r>
+      <w:r>
+        <w:t xml:space="preserve">’s formula described earlier was used, as well as the re-scaling for the p-values. We additionally changed the scale of the difficulty estimates of CTT so they were on the same scale as the IRT estimates. This was done by building a regression model using the CTT a-estimate to predict the IRT a-parameter. The resulting values from this model were used in plotting the CTT-derived ICC’s.</w:t>
+      </w:r>
+    </w:p>
     <w:p>
       <w:pPr>
         <w:pStyle w:val="berschrift2"/>
       </w:pPr>
-      <w:r>
-        <w:rPr>
-          <w:rStyle w:val="SectionNumber"/>
-        </w:rPr>
-        <w:t xml:space="preserve">1.2</w:t>
-      </w:r>
-      <w:r>
-        <w:tab/>
-      </w:r>
-      <w:r>
-        <w:t xml:space="preserve">Results</w:t>
-      </w:r>
+      <w:bookmarkStart w:id="28" w:name="results"/>
+      <w:r>
+        <w:t xml:space="preserve">1.2	Results</w:t>
+      </w:r>
+      <w:bookmarkEnd w:id="28"/>
     </w:p>
     <w:p>
       <w:pPr>
         <w:pStyle w:val="FirstParagraph"/>
       </w:pPr>
       <w:r>
-        <w:t xml:space="preserve">As shown by figure 3,</w:t>
+        <w:t xml:space="preserve">As shown by Figure 2, our plot looks very similar to that of</w:t>
+      </w:r>
+      <w:r>
+        <w:t xml:space="preserve"> </w:t>
+      </w:r>
+      <w:r>
+        <w:t xml:space="preserve">(Kulas et al., 2017, p. 8)</w:t>
+      </w:r>
+      <w:r>
+        <w:t xml:space="preserve">. This confirms that our formula for computing the estimated a-parameter follows the exponential relationship we can see in</w:t>
+      </w:r>
+      <w:r>
+        <w:t xml:space="preserve"> </w:t>
+      </w:r>
+      <w:r>
+        <w:t xml:space="preserve">(Kulas et al., 2017; Lord, 2012)</w:t>
+      </w:r>
+      <w:r>
+        <w:t xml:space="preserve">. Four random items were selected and plotted in Figure 3 using IRT and CTT-derived statistics. The blue curves were plotted using a IRT 2PL model, while the red curves were plotted with CTT-derived parameters.</w:t>
       </w:r>
     </w:p>
     <w:p>
@@ -1653,7 +1542,7 @@
                     </pic:cNvPicPr>
                   </pic:nvPicPr>
                   <pic:blipFill>
-                    <a:blip r:embed="rId27"/>
+                    <a:blip r:embed="rId29"/>
                     <a:stretch>
                       <a:fillRect/>
                     </a:stretch>
@@ -1686,7 +1575,6 @@
       </w:pPr>
       <w:r>
         <w:rPr>
-          <w:iCs/>
           <w:i/>
         </w:rPr>
         <w:t xml:space="preserve">Figure</w:t>
@@ -1696,7 +1584,6 @@
       </w:r>
       <w:r>
         <w:rPr>
-          <w:iCs/>
           <w:i/>
         </w:rPr>
         <w:t xml:space="preserve">3.  </w:t>
@@ -1708,51 +1595,33 @@
         <w:t xml:space="preserve">Four ICCs showcasing the difference between CTT and IRT-derivated curves at different levels.</w:t>
       </w:r>
     </w:p>
-    <w:bookmarkEnd w:id="28"/>
-    <w:bookmarkEnd w:id="29"/>
-    <w:bookmarkStart w:id="35" w:name="X50280b468bb93fe53f1ff14d53a7037dd5ec7a5"/>
     <w:p>
       <w:pPr>
         <w:pStyle w:val="berschrift1"/>
       </w:pPr>
-      <w:r>
-        <w:rPr>
-          <w:rStyle w:val="SectionNumber"/>
-        </w:rPr>
-        <w:t xml:space="preserve">2</w:t>
-      </w:r>
-      <w:r>
-        <w:tab/>
-      </w:r>
-      <w:r>
-        <w:t xml:space="preserve">Study 2 - Evaluating the Comparability of IRT and CTT ICCs</w:t>
-      </w:r>
+      <w:bookmarkStart w:id="30" w:name="X50280b468bb93fe53f1ff14d53a7037dd5ec7a5"/>
+      <w:r>
+        <w:t xml:space="preserve">2	Study 2 - Evaluating the Comparability of IRT and CTT ICC’s</w:t>
+      </w:r>
+      <w:bookmarkEnd w:id="30"/>
     </w:p>
     <w:p>
       <w:pPr>
         <w:pStyle w:val="FirstParagraph"/>
       </w:pPr>
       <w:r>
-        <w:t xml:space="preserve">The purpose of study 2 is to simulates a lot of test data and then generate ICCs based on the IRT model and then we compare that to our CTT estimates.</w:t>
-      </w:r>
-    </w:p>
-    <w:bookmarkStart w:id="30" w:name="procedure-and-materials"/>
+        <w:t xml:space="preserve">The purpose of study 2 is to simulate test data and generate ICC’s based on the IRT model. Then we compare that to our CTT estimates and look at the differences. We hypothesize that on average there won’t be a big difference between the curves plotted with either methodology.</w:t>
+      </w:r>
+    </w:p>
     <w:p>
       <w:pPr>
         <w:pStyle w:val="berschrift2"/>
       </w:pPr>
-      <w:r>
-        <w:rPr>
-          <w:rStyle w:val="SectionNumber"/>
-        </w:rPr>
-        <w:t xml:space="preserve">2.1</w:t>
-      </w:r>
-      <w:r>
-        <w:tab/>
-      </w:r>
-      <w:r>
-        <w:t xml:space="preserve">Procedure and materials</w:t>
-      </w:r>
+      <w:bookmarkStart w:id="31" w:name="procedure-and-materials"/>
+      <w:r>
+        <w:t xml:space="preserve">2.1	Procedure and materials</w:t>
+      </w:r>
+      <w:bookmarkEnd w:id="31"/>
     </w:p>
     <w:p>
       <w:pPr>
@@ -1771,7 +1640,7 @@
         <w:t xml:space="preserve"> </w:t>
       </w:r>
       <w:r>
-        <w:t xml:space="preserve">was used to compute the IRT statistics. As we can see on Figure 3, the blue curves were plotted using 2PL IRT parameters (a and b), while the red curves were plotted using CTT parameters (p-values and corrected item-total correlations, modifying them with</w:t>
+        <w:t xml:space="preserve">was used to compute and plot the IRT statistics. As we can see on Figure 3, the blue curves were plotted using 2PL IRT parameters (a and b), while the red curves were plotted using CTT parameters (p-values and corrected item-total correlations, re-scaling and modifying them with</w:t>
       </w:r>
       <w:r>
         <w:t xml:space="preserve"> </w:t>
@@ -1783,40 +1652,40 @@
         <w:t xml:space="preserve"> </w:t>
       </w:r>
       <w:r>
-        <w:t xml:space="preserve">formulas).</w:t>
-      </w:r>
-    </w:p>
-    <w:bookmarkEnd w:id="30"/>
-    <w:bookmarkStart w:id="34" w:name="results-1"/>
+        <w:t xml:space="preserve">formulas). To quantify the degree of difference between the two curves, the Area Between Curves was computed using</w:t>
+      </w:r>
+      <w:r>
+        <w:t xml:space="preserve"> </w:t>
+      </w:r>
+      <w:r>
+        <w:t xml:space="preserve">Alfaro et al. (2009)</w:t>
+      </w:r>
+      <w:r>
+        <w:t xml:space="preserve">’s package. This procedure was done for all 100 items.</w:t>
+      </w:r>
+    </w:p>
     <w:p>
       <w:pPr>
         <w:pStyle w:val="berschrift2"/>
       </w:pPr>
-      <w:r>
-        <w:rPr>
-          <w:rStyle w:val="SectionNumber"/>
-        </w:rPr>
-        <w:t xml:space="preserve">2.2</w:t>
-      </w:r>
-      <w:r>
-        <w:tab/>
-      </w:r>
-      <w:r>
-        <w:t xml:space="preserve">Results</w:t>
-      </w:r>
+      <w:bookmarkStart w:id="32" w:name="results-1"/>
+      <w:r>
+        <w:t xml:space="preserve">2.2	Results</w:t>
+      </w:r>
+      <w:bookmarkEnd w:id="32"/>
     </w:p>
     <w:p>
       <w:pPr>
         <w:pStyle w:val="FirstParagraph"/>
       </w:pPr>
       <w:r>
-        <w:t xml:space="preserve">The area between ICC’s was calculated between CTT-derived and IRT-derived ICCs. The average difference for all 100 curves was 0.35. As we can see in figure 4, most of the data is skewed towards the lower end, indicating that out of the 100 items, most of them have areas between the curves of less than 0.35.</w:t>
-      </w:r>
-      <w:r>
-        <w:t xml:space="preserve"> </w:t>
-      </w:r>
-      <w:r>
-        <w:t xml:space="preserve">For figure 5 we plotted all the 100 ICCs that use CTT parameters, and for figure 6 we did the same but with IRT parameters instead. Curves using both methodologies are very similar in shape and form, as we can see in the two items that we point out in each figure.</w:t>
+        <w:t xml:space="preserve">The area between ICC’s was calculated between CTT-derived and IRT-derived ICC’s. The average difference for all 100 curves was 0.35. As we can see in Figure 4, most of the data is skewed towards the lower end, indicating that out of the 100 items, most of them have areas between the curves of less than 0.35.</w:t>
+      </w:r>
+      <w:r>
+        <w:t xml:space="preserve"> </w:t>
+      </w:r>
+      <w:r>
+        <w:t xml:space="preserve">For Figure 5 we plotted all the 100 ICC’s that use CTT parameters, and for Figure 6 we did the same but with IRT parameters instead. Curves using both methodologies are very similar in shape and form, as we can see in the two items that we point out in each figure.</w:t>
       </w:r>
     </w:p>
     <w:p>
@@ -1828,162 +1697,12 @@
           <wp:inline>
             <wp:extent cx="4587290" cy="3669832"/>
             <wp:effectExtent b="0" l="0" r="0" t="0"/>
-            <wp:docPr descr="(#fig:histrogram and density)Histogram of all areas between curves plotted using IRT parameters vs curves plotted using CTT parameters." title="" id="1" name="Picture"/>
+            <wp:docPr descr="Figure 4.   Histogram of all areas between curves plotted using IRT parameters vs curves plotted using CTT parameters." title="" id="1" name="Picture"/>
             <a:graphic>
               <a:graphicData uri="http://schemas.openxmlformats.org/drawingml/2006/picture">
                 <pic:pic>
                   <pic:nvPicPr>
-                    <pic:cNvPr descr="ICC_project_files/figure-docx/histrogram%20and%20density-1.png" id="0" name="Picture"/>
-                    <pic:cNvPicPr>
-                      <a:picLocks noChangeArrowheads="1" noChangeAspect="1"/>
-                    </pic:cNvPicPr>
-                  </pic:nvPicPr>
-                  <pic:blipFill>
-                    <a:blip r:embed="rId31"/>
-                    <a:stretch>
-                      <a:fillRect/>
-                    </a:stretch>
-                  </pic:blipFill>
-                  <pic:spPr bwMode="auto">
-                    <a:xfrm>
-                      <a:off x="0" y="0"/>
-                      <a:ext cx="4587290" cy="3669832"/>
-                    </a:xfrm>
-                    <a:prstGeom prst="rect">
-                      <a:avLst/>
-                    </a:prstGeom>
-                    <a:noFill/>
-                    <a:ln w="9525">
-                      <a:noFill/>
-                      <a:headEnd/>
-                      <a:tailEnd/>
-                    </a:ln>
-                  </pic:spPr>
-                </pic:pic>
-              </a:graphicData>
-            </a:graphic>
-          </wp:inline>
-        </w:drawing>
-      </w:r>
-    </w:p>
-    <w:p>
-      <w:pPr>
-        <w:pStyle w:val="ImageCaption"/>
-      </w:pPr>
-      <w:r>
-        <w:rPr>
-          <w:iCs/>
-          <w:i/>
-        </w:rPr>
-        <w:t xml:space="preserve">(#fig:histrogram</w:t>
-      </w:r>
-      <w:r>
-        <w:t xml:space="preserve"> </w:t>
-      </w:r>
-      <w:r>
-        <w:rPr>
-          <w:iCs/>
-          <w:i/>
-        </w:rPr>
-        <w:t xml:space="preserve">and</w:t>
-      </w:r>
-      <w:r>
-        <w:t xml:space="preserve"> </w:t>
-      </w:r>
-      <w:r>
-        <w:t xml:space="preserve">density)Histogram of all areas between curves plotted using IRT parameters vs curves plotted using CTT parameters.</w:t>
-      </w:r>
-    </w:p>
-    <w:p>
-      <w:pPr>
-        <w:pStyle w:val="CaptionedFigure"/>
-      </w:pPr>
-      <w:r>
-        <w:drawing>
-          <wp:inline>
-            <wp:extent cx="4587290" cy="3669832"/>
-            <wp:effectExtent b="0" l="0" r="0" t="0"/>
-            <wp:docPr descr="Figure 4.   ICCs derived from only CTT parameters (with two noteworthy ICCs annotated)." title="" id="1" name="Picture"/>
-            <a:graphic>
-              <a:graphicData uri="http://schemas.openxmlformats.org/drawingml/2006/picture">
-                <pic:pic>
-                  <pic:nvPicPr>
-                    <pic:cNvPr descr="ICC_project_files/figure-docx/cttcurves-1.png" id="0" name="Picture"/>
-                    <pic:cNvPicPr>
-                      <a:picLocks noChangeArrowheads="1" noChangeAspect="1"/>
-                    </pic:cNvPicPr>
-                  </pic:nvPicPr>
-                  <pic:blipFill>
-                    <a:blip r:embed="rId32"/>
-                    <a:stretch>
-                      <a:fillRect/>
-                    </a:stretch>
-                  </pic:blipFill>
-                  <pic:spPr bwMode="auto">
-                    <a:xfrm>
-                      <a:off x="0" y="0"/>
-                      <a:ext cx="4587290" cy="3669832"/>
-                    </a:xfrm>
-                    <a:prstGeom prst="rect">
-                      <a:avLst/>
-                    </a:prstGeom>
-                    <a:noFill/>
-                    <a:ln w="9525">
-                      <a:noFill/>
-                      <a:headEnd/>
-                      <a:tailEnd/>
-                    </a:ln>
-                  </pic:spPr>
-                </pic:pic>
-              </a:graphicData>
-            </a:graphic>
-          </wp:inline>
-        </w:drawing>
-      </w:r>
-    </w:p>
-    <w:p>
-      <w:pPr>
-        <w:pStyle w:val="ImageCaption"/>
-      </w:pPr>
-      <w:r>
-        <w:rPr>
-          <w:iCs/>
-          <w:i/>
-        </w:rPr>
-        <w:t xml:space="preserve">Figure</w:t>
-      </w:r>
-      <w:r>
-        <w:t xml:space="preserve"> </w:t>
-      </w:r>
-      <w:r>
-        <w:rPr>
-          <w:iCs/>
-          <w:i/>
-        </w:rPr>
-        <w:t xml:space="preserve">4.  </w:t>
-      </w:r>
-      <w:r>
-        <w:t xml:space="preserve"> </w:t>
-      </w:r>
-      <w:r>
-        <w:t xml:space="preserve">ICCs derived from only CTT parameters (with two noteworthy ICCs annotated).</w:t>
-      </w:r>
-    </w:p>
-    <w:p>
-      <w:pPr>
-        <w:pStyle w:val="CaptionedFigure"/>
-      </w:pPr>
-      <w:r>
-        <w:drawing>
-          <wp:inline>
-            <wp:extent cx="4587290" cy="3669832"/>
-            <wp:effectExtent b="0" l="0" r="0" t="0"/>
-            <wp:docPr descr="Figure 5.   Typical ICCs derived from IRT parameters (same noteworthy items annotated)." title="" id="1" name="Picture"/>
-            <a:graphic>
-              <a:graphicData uri="http://schemas.openxmlformats.org/drawingml/2006/picture">
-                <pic:pic>
-                  <pic:nvPicPr>
-                    <pic:cNvPr descr="ICC_project_files/figure-docx/irtcurves-1.png" id="0" name="Picture"/>
+                    <pic:cNvPr descr="ICC_project_files/figure-docx/histrogram-1.png" id="0" name="Picture"/>
                     <pic:cNvPicPr>
                       <a:picLocks noChangeArrowheads="1" noChangeAspect="1"/>
                     </pic:cNvPicPr>
@@ -2022,7 +1741,6 @@
       </w:pPr>
       <w:r>
         <w:rPr>
-          <w:iCs/>
           <w:i/>
         </w:rPr>
         <w:t xml:space="preserve">Figure</w:t>
@@ -2032,7 +1750,79 @@
       </w:r>
       <w:r>
         <w:rPr>
-          <w:iCs/>
+          <w:i/>
+        </w:rPr>
+        <w:t xml:space="preserve">4.  </w:t>
+      </w:r>
+      <w:r>
+        <w:t xml:space="preserve"> </w:t>
+      </w:r>
+      <w:r>
+        <w:t xml:space="preserve">Histogram of all areas between curves plotted using IRT parameters vs curves plotted using CTT parameters.</w:t>
+      </w:r>
+    </w:p>
+    <w:p>
+      <w:pPr>
+        <w:pStyle w:val="CaptionedFigure"/>
+      </w:pPr>
+      <w:r>
+        <w:drawing>
+          <wp:inline>
+            <wp:extent cx="4587290" cy="3669832"/>
+            <wp:effectExtent b="0" l="0" r="0" t="0"/>
+            <wp:docPr descr="Figure 5.   ICCs derived from only CTT parameters (with two noteworthy ICCs annotated)." title="" id="1" name="Picture"/>
+            <a:graphic>
+              <a:graphicData uri="http://schemas.openxmlformats.org/drawingml/2006/picture">
+                <pic:pic>
+                  <pic:nvPicPr>
+                    <pic:cNvPr descr="ICC_project_files/figure-docx/cttcurves-1.png" id="0" name="Picture"/>
+                    <pic:cNvPicPr>
+                      <a:picLocks noChangeArrowheads="1" noChangeAspect="1"/>
+                    </pic:cNvPicPr>
+                  </pic:nvPicPr>
+                  <pic:blipFill>
+                    <a:blip r:embed="rId34"/>
+                    <a:stretch>
+                      <a:fillRect/>
+                    </a:stretch>
+                  </pic:blipFill>
+                  <pic:spPr bwMode="auto">
+                    <a:xfrm>
+                      <a:off x="0" y="0"/>
+                      <a:ext cx="4587290" cy="3669832"/>
+                    </a:xfrm>
+                    <a:prstGeom prst="rect">
+                      <a:avLst/>
+                    </a:prstGeom>
+                    <a:noFill/>
+                    <a:ln w="9525">
+                      <a:noFill/>
+                      <a:headEnd/>
+                      <a:tailEnd/>
+                    </a:ln>
+                  </pic:spPr>
+                </pic:pic>
+              </a:graphicData>
+            </a:graphic>
+          </wp:inline>
+        </w:drawing>
+      </w:r>
+    </w:p>
+    <w:p>
+      <w:pPr>
+        <w:pStyle w:val="ImageCaption"/>
+      </w:pPr>
+      <w:r>
+        <w:rPr>
+          <w:i/>
+        </w:rPr>
+        <w:t xml:space="preserve">Figure</w:t>
+      </w:r>
+      <w:r>
+        <w:t xml:space="preserve"> </w:t>
+      </w:r>
+      <w:r>
+        <w:rPr>
           <w:i/>
         </w:rPr>
         <w:t xml:space="preserve">5.  </w:t>
@@ -2041,54 +1831,98 @@
         <w:t xml:space="preserve"> </w:t>
       </w:r>
       <w:r>
+        <w:t xml:space="preserve">ICCs derived from only CTT parameters (with two noteworthy ICCs annotated).</w:t>
+      </w:r>
+    </w:p>
+    <w:p>
+      <w:pPr>
+        <w:pStyle w:val="CaptionedFigure"/>
+      </w:pPr>
+      <w:r>
+        <w:drawing>
+          <wp:inline>
+            <wp:extent cx="4587290" cy="3669832"/>
+            <wp:effectExtent b="0" l="0" r="0" t="0"/>
+            <wp:docPr descr="Figure 6.   Typical ICCs derived from IRT parameters (same noteworthy items annotated)." title="" id="1" name="Picture"/>
+            <a:graphic>
+              <a:graphicData uri="http://schemas.openxmlformats.org/drawingml/2006/picture">
+                <pic:pic>
+                  <pic:nvPicPr>
+                    <pic:cNvPr descr="ICC_project_files/figure-docx/irtcurves-1.png" id="0" name="Picture"/>
+                    <pic:cNvPicPr>
+                      <a:picLocks noChangeArrowheads="1" noChangeAspect="1"/>
+                    </pic:cNvPicPr>
+                  </pic:nvPicPr>
+                  <pic:blipFill>
+                    <a:blip r:embed="rId35"/>
+                    <a:stretch>
+                      <a:fillRect/>
+                    </a:stretch>
+                  </pic:blipFill>
+                  <pic:spPr bwMode="auto">
+                    <a:xfrm>
+                      <a:off x="0" y="0"/>
+                      <a:ext cx="4587290" cy="3669832"/>
+                    </a:xfrm>
+                    <a:prstGeom prst="rect">
+                      <a:avLst/>
+                    </a:prstGeom>
+                    <a:noFill/>
+                    <a:ln w="9525">
+                      <a:noFill/>
+                      <a:headEnd/>
+                      <a:tailEnd/>
+                    </a:ln>
+                  </pic:spPr>
+                </pic:pic>
+              </a:graphicData>
+            </a:graphic>
+          </wp:inline>
+        </w:drawing>
+      </w:r>
+    </w:p>
+    <w:p>
+      <w:pPr>
+        <w:pStyle w:val="ImageCaption"/>
+      </w:pPr>
+      <w:r>
+        <w:rPr>
+          <w:i/>
+        </w:rPr>
+        <w:t xml:space="preserve">Figure</w:t>
+      </w:r>
+      <w:r>
+        <w:t xml:space="preserve"> </w:t>
+      </w:r>
+      <w:r>
+        <w:rPr>
+          <w:i/>
+        </w:rPr>
+        <w:t xml:space="preserve">6.  </w:t>
+      </w:r>
+      <w:r>
+        <w:t xml:space="preserve"> </w:t>
+      </w:r>
+      <w:r>
         <w:t xml:space="preserve">Typical ICCs derived from IRT parameters (same noteworthy items annotated).</w:t>
       </w:r>
     </w:p>
-    <w:bookmarkEnd w:id="34"/>
-    <w:bookmarkEnd w:id="35"/>
-    <w:bookmarkStart w:id="36" w:name="results-2"/>
     <w:p>
       <w:pPr>
         <w:pStyle w:val="berschrift1"/>
       </w:pPr>
-      <w:r>
-        <w:rPr>
-          <w:rStyle w:val="SectionNumber"/>
-        </w:rPr>
-        <w:t xml:space="preserve">3</w:t>
-      </w:r>
-      <w:r>
-        <w:tab/>
-      </w:r>
-      <w:r>
-        <w:t xml:space="preserve">Results</w:t>
-      </w:r>
-    </w:p>
-    <w:bookmarkEnd w:id="36"/>
-    <w:bookmarkStart w:id="37" w:name="discussion"/>
-    <w:p>
-      <w:pPr>
-        <w:pStyle w:val="berschrift1"/>
-      </w:pPr>
-      <w:r>
-        <w:rPr>
-          <w:rStyle w:val="SectionNumber"/>
-        </w:rPr>
-        <w:t xml:space="preserve">4</w:t>
-      </w:r>
-      <w:r>
-        <w:tab/>
-      </w:r>
-      <w:r>
-        <w:t xml:space="preserve">Discussion</w:t>
-      </w:r>
+      <w:bookmarkStart w:id="36" w:name="discussion"/>
+      <w:r>
+        <w:t xml:space="preserve">3	Discussion</w:t>
+      </w:r>
+      <w:bookmarkEnd w:id="36"/>
     </w:p>
     <w:p>
       <w:pPr>
         <w:pStyle w:val="FirstParagraph"/>
       </w:pPr>
       <w:r>
-        <w:t xml:space="preserve">If this general idea is well-recieved (SIOP members would seem to represent a great barometer!) we would like to stress the CTT ICCs via further and more extensive conditions. That is, are there patterns that help explain CTT ICCs that diverge from their IRT counterparts? Although our simulations did generate a range of item difficulties and discriminations, we have not yet fully explored systematic patterns of extremly difficult/easy items as well as very poorly discriminating items. If patterns emerge, we would like to model predicted discrepancies via incorporating error bars within our visualizations.</w:t>
+        <w:t xml:space="preserve">Important psychometric information can be gathered from ICC’s, which are visual indicators typically of difficulty and discrimination. Psychometricians and other assessment specialists usually examine ICC’s under the lenses of IRT and Rasch models. From a CTT orientation, item difficulty is most commonly represented by the percent of individuals answering the item correctly (also referred to as a p-value). Item discrimination can be conveyed via a few CTT indices, but the most commonly calculated and consulted index is the corrected item-total correlation. Assessment specialists who consult these CTT parameters don’t typically attempt to represent them visually, as is common in IRT and Rasch applications. However, there is perhaps little reason for them not to do so, as ICC’s based on CTT parameters could provide snapshot psychometric information as valuable as those gained from IRT- or Rasch-derived ICC’s. Here we first propose an application of ICC’s with CTT indices, then we simulated data and quantified similarities and discrepancies between the IRT- and CTT-generated ICC’s. Our hypothesis was that the Area Between Curves of these different ICC’s would be small. Area between curves for 100 items was 0.35 on average. This result indicates that curves plotted with either IRT or CTT parameters show little difference. The nature of both models is mostly overlapping when it comes to plotting visual representations such as ICC’s. Practitioners and researchers that don’t use IRT or Rasch models and instead opt to follow a CTT philosophy would benefit from having ICC’s that use CTT statistics.</w:t>
       </w:r>
     </w:p>
     <w:p>
@@ -2096,7 +1930,15 @@
         <w:pStyle w:val="Textkrper"/>
       </w:pPr>
       <w:r>
-        <w:t xml:space="preserve">represent some promise regarding plotted ICCs using IRT and CTT parameters. Our hypothesis was that the Area Between Curves of these different ICCs would be small. Area between curves for 100 items was 0.35 on average. This result indicates that curves plotted with either IRT or CTT parameters show little difference. The nature of both models is overlapping when it comes to plotting visual representations such as ICCs. Practitioners and researchers that don’t use IRT or Rasch models and instead opt to follow a CTT philosophy would benefit from having ICCs that use CTT statistics.</w:t>
+        <w:t xml:space="preserve">If this general idea is well-received (SIOP members would seem to represent a great barometer!) we would like to stress the CTT ICC’s via further and more extensive conditions. That is, are there patterns that help explain CTT ICCs that diverge from their IRT counterparts? Although our simulations did generate a range of item difficulties and discriminations, we have not yet fully explored systematic patterns of extremely difficult/easy items as well as very poorly discriminating items. If patterns emerge, we would like to model predicted discrepancies via incorporating error bars within our visualizations.</w:t>
+      </w:r>
+    </w:p>
+    <w:p>
+      <w:pPr>
+        <w:pStyle w:val="Textkrper"/>
+      </w:pPr>
+      <w:r>
+        <w:t xml:space="preserve">represent some promise regarding plotted ICC’s using IRT and CTT parameters. Our hypothesis was that the Area Between Curves of these different ICCs would be small. Area between curves for 100 items was 0.35 on average. This result indicates that curves plotted with either IRT or CTT parameters show little difference. The nature of both models is overlapping when it comes to plotting visual representations such as ICC’s. Practitioners and researchers that don’t use IRT or Rasch models and instead opt to follow a CTT philosophy would benefit from having ICC’s that use CTT statistics.</w:t>
       </w:r>
     </w:p>
     <w:p>
@@ -2178,61 +2020,66 @@
         <w:br w:type="page"/>
       </w:r>
     </w:p>
-    <w:bookmarkEnd w:id="37"/>
-    <w:bookmarkStart w:id="46" w:name="references"/>
     <w:p>
       <w:pPr>
         <w:pStyle w:val="berschrift1"/>
       </w:pPr>
+      <w:bookmarkStart w:id="37" w:name="references"/>
+      <w:r>
+        <w:t xml:space="preserve">4	References</w:t>
+      </w:r>
+      <w:bookmarkEnd w:id="37"/>
+    </w:p>
+    <w:bookmarkStart w:id="49" w:name="refs"/>
+    <w:bookmarkStart w:id="38" w:name="ref-R-geiger_a"/>
+    <w:p>
+      <w:pPr>
+        <w:pStyle w:val="Literaturverzeichnis"/>
+        <w:pStyle w:val="Literaturverzeichnis"/>
+      </w:pPr>
+      <w:r>
+        <w:t xml:space="preserve">Alfaro, M., Santini, F., Brock, C., Alamillo, H., Dornburg, A., Rabosky, D., Carnevale, G., &amp; Harmon, L. (2009). Nine exceptional radiations plus high turnover explain species diversity in jawed vertebrates.</w:t>
+      </w:r>
+      <w:r>
+        <w:t xml:space="preserve"> </w:t>
+      </w:r>
       <w:r>
         <w:rPr>
-          <w:rStyle w:val="SectionNumber"/>
+          <w:i/>
         </w:rPr>
-        <w:t xml:space="preserve">5</w:t>
-      </w:r>
-      <w:r>
-        <w:tab/>
-      </w:r>
-      <w:r>
-        <w:t xml:space="preserve">References</w:t>
-      </w:r>
-    </w:p>
-    <w:bookmarkStart w:id="45" w:name="refs"/>
-    <w:bookmarkStart w:id="39" w:name="ref-R-mirt"/>
+        <w:t xml:space="preserve">Proceedings of the National Academy of Sciences of the United States of America</w:t>
+      </w:r>
+      <w:r>
+        <w:t xml:space="preserve">,</w:t>
+      </w:r>
+      <w:r>
+        <w:t xml:space="preserve"> </w:t>
+      </w:r>
+      <w:r>
+        <w:rPr>
+          <w:i/>
+        </w:rPr>
+        <w:t xml:space="preserve">106</w:t>
+      </w:r>
+      <w:r>
+        <w:t xml:space="preserve">, 13410–13414.</w:t>
+      </w:r>
+    </w:p>
+    <w:bookmarkEnd w:id="38"/>
+    <w:bookmarkStart w:id="40" w:name="ref-R-mirt"/>
     <w:p>
       <w:pPr>
         <w:pStyle w:val="Literaturverzeichnis"/>
-      </w:pPr>
-      <w:r>
-        <w:t xml:space="preserve">Chalmers, R. P. (2012).</w:t>
-      </w:r>
-      <w:r>
-        <w:t xml:space="preserve"> </w:t>
-      </w:r>
-      <w:r>
-        <w:t xml:space="preserve">mirt</w:t>
-      </w:r>
-      <w:r>
-        <w:t xml:space="preserve">: A multidimensional item response theory package for the</w:t>
-      </w:r>
-      <w:r>
-        <w:t xml:space="preserve"> </w:t>
-      </w:r>
-      <w:r>
-        <w:t xml:space="preserve">R</w:t>
-      </w:r>
-      <w:r>
-        <w:t xml:space="preserve"> </w:t>
-      </w:r>
-      <w:r>
-        <w:t xml:space="preserve">environment.</w:t>
+        <w:pStyle w:val="Literaturverzeichnis"/>
+      </w:pPr>
+      <w:r>
+        <w:t xml:space="preserve">Chalmers, R. P. (2012). mirt: A multidimensional item response theory package for the R environment.</w:t>
       </w:r>
       <w:r>
         <w:t xml:space="preserve"> </w:t>
       </w:r>
       <w:r>
         <w:rPr>
-          <w:iCs/>
           <w:i/>
         </w:rPr>
         <w:t xml:space="preserve">Journal of Statistical Software</w:t>
@@ -2245,7 +2092,6 @@
       </w:r>
       <w:r>
         <w:rPr>
-          <w:iCs/>
           <w:i/>
         </w:rPr>
         <w:t xml:space="preserve">48</w:t>
@@ -2256,7 +2102,7 @@
       <w:r>
         <w:t xml:space="preserve"> </w:t>
       </w:r>
-      <w:hyperlink r:id="rId38">
+      <w:hyperlink r:id="rId39">
         <w:r>
           <w:rPr>
             <w:rStyle w:val="Hyperlink"/>
@@ -2265,11 +2111,12 @@
         </w:r>
       </w:hyperlink>
     </w:p>
-    <w:bookmarkEnd w:id="39"/>
-    <w:bookmarkStart w:id="40" w:name="ref-fan1998item"/>
+    <w:bookmarkEnd w:id="40"/>
+    <w:bookmarkStart w:id="41" w:name="ref-fan1998item"/>
     <w:p>
       <w:pPr>
         <w:pStyle w:val="Literaturverzeichnis"/>
+        <w:pStyle w:val="Literaturverzeichnis"/>
       </w:pPr>
       <w:r>
         <w:t xml:space="preserve">Fan, X. (1998). Item response theory and classical test theory: An empirical comparison of their item/person statistics.</w:t>
@@ -2279,7 +2126,6 @@
       </w:r>
       <w:r>
         <w:rPr>
-          <w:iCs/>
           <w:i/>
         </w:rPr>
         <w:t xml:space="preserve">Educational and Psychological Measurement</w:t>
@@ -2292,7 +2138,6 @@
       </w:r>
       <w:r>
         <w:rPr>
-          <w:iCs/>
           <w:i/>
         </w:rPr>
         <w:t xml:space="preserve">58</w:t>
@@ -2301,11 +2146,12 @@
         <w:t xml:space="preserve">(3), 357–381.</w:t>
       </w:r>
     </w:p>
-    <w:bookmarkEnd w:id="40"/>
-    <w:bookmarkStart w:id="41" w:name="ref-hambleton1993comparison"/>
+    <w:bookmarkEnd w:id="41"/>
+    <w:bookmarkStart w:id="42" w:name="ref-hambleton1993comparison"/>
     <w:p>
       <w:pPr>
         <w:pStyle w:val="Literaturverzeichnis"/>
+        <w:pStyle w:val="Literaturverzeichnis"/>
       </w:pPr>
       <w:r>
         <w:t xml:space="preserve">Hambleton, R. K., &amp; Jones, R. W. (1993). Comparison of classical test theory and item response theory and their applications to test development.</w:t>
@@ -2315,7 +2161,6 @@
       </w:r>
       <w:r>
         <w:rPr>
-          <w:iCs/>
           <w:i/>
         </w:rPr>
         <w:t xml:space="preserve">Educational Measurement: Issues and Practice</w:t>
@@ -2328,7 +2173,6 @@
       </w:r>
       <w:r>
         <w:rPr>
-          <w:iCs/>
           <w:i/>
         </w:rPr>
         <w:t xml:space="preserve">12</w:t>
@@ -2337,21 +2181,47 @@
         <w:t xml:space="preserve">(3), 38–47.</w:t>
       </w:r>
     </w:p>
-    <w:bookmarkEnd w:id="41"/>
-    <w:bookmarkStart w:id="42" w:name="ref-han2007wingen3"/>
+    <w:bookmarkEnd w:id="42"/>
+    <w:bookmarkStart w:id="43" w:name="ref-hambleton1991fundamentals"/>
     <w:p>
       <w:pPr>
         <w:pStyle w:val="Literaturverzeichnis"/>
-      </w:pPr>
-      <w:r>
-        <w:t xml:space="preserve">Han, K. (2007). WinGen3: Windows software that generates IRT parameters and item responses [computer program].</w:t>
+        <w:pStyle w:val="Literaturverzeichnis"/>
+      </w:pPr>
+      <w:r>
+        <w:t xml:space="preserve">Hambleton, R. K., Swaminathan, H., &amp; Rogers, H. J. (1991).</w:t>
       </w:r>
       <w:r>
         <w:t xml:space="preserve"> </w:t>
       </w:r>
       <w:r>
         <w:rPr>
-          <w:iCs/>
+          <w:i/>
+        </w:rPr>
+        <w:t xml:space="preserve">Fundamentals of item response theory</w:t>
+      </w:r>
+      <w:r>
+        <w:t xml:space="preserve"> </w:t>
+      </w:r>
+      <w:r>
+        <w:t xml:space="preserve">(Vol. 2). Sage.</w:t>
+      </w:r>
+    </w:p>
+    <w:bookmarkEnd w:id="43"/>
+    <w:bookmarkStart w:id="44" w:name="ref-han2007wingen3"/>
+    <w:p>
+      <w:pPr>
+        <w:pStyle w:val="Literaturverzeichnis"/>
+        <w:pStyle w:val="Literaturverzeichnis"/>
+      </w:pPr>
+      <w:r>
+        <w:t xml:space="preserve">Han, K. (2007). WinGen3: Windows software that generates irt parameters and item responses [computer program].</w:t>
+      </w:r>
+      <w:r>
+        <w:t xml:space="preserve"> </w:t>
+      </w:r>
+      <w:r>
+        <w:rPr>
           <w:i/>
         </w:rPr>
         <w:t xml:space="preserve">Amherst, MA: Center for Educational Assessment, University of Massachusetts Amherst</w:t>
@@ -2360,21 +2230,21 @@
         <w:t xml:space="preserve">.</w:t>
       </w:r>
     </w:p>
-    <w:bookmarkEnd w:id="42"/>
-    <w:bookmarkStart w:id="43" w:name="ref-kulas2017approximate"/>
+    <w:bookmarkEnd w:id="44"/>
+    <w:bookmarkStart w:id="45" w:name="ref-kulas2017approximate"/>
     <w:p>
       <w:pPr>
         <w:pStyle w:val="Literaturverzeichnis"/>
-      </w:pPr>
-      <w:r>
-        <w:t xml:space="preserve">Kulas, J. T., Smith, J. A., &amp; Xu, H. (2017). Approximate functional relationship between IRT and CTT item discrimination indices: A simulation, validation, and practical extension of lord’s (1980) formula.</w:t>
+        <w:pStyle w:val="Literaturverzeichnis"/>
+      </w:pPr>
+      <w:r>
+        <w:t xml:space="preserve">Kulas, J. T., Smith, J. A., &amp; Xu, H. (2017). Approximate functional relationship between irt and ctt item discrimination indices: A simulation, validation, and practical extension of lord’s (1980) formula.</w:t>
       </w:r>
       <w:r>
         <w:t xml:space="preserve"> </w:t>
       </w:r>
       <w:r>
         <w:rPr>
-          <w:iCs/>
           <w:i/>
         </w:rPr>
         <w:t xml:space="preserve">Journal of Applied Measurement</w:t>
@@ -2387,7 +2257,6 @@
       </w:r>
       <w:r>
         <w:rPr>
-          <w:iCs/>
           <w:i/>
         </w:rPr>
         <w:t xml:space="preserve">18</w:t>
@@ -2396,11 +2265,12 @@
         <w:t xml:space="preserve">(4), 393–407.</w:t>
       </w:r>
     </w:p>
-    <w:bookmarkEnd w:id="43"/>
-    <w:bookmarkStart w:id="44" w:name="ref-lord2012applications"/>
+    <w:bookmarkEnd w:id="45"/>
+    <w:bookmarkStart w:id="46" w:name="ref-lord2012applications"/>
     <w:p>
       <w:pPr>
         <w:pStyle w:val="Literaturverzeichnis"/>
+        <w:pStyle w:val="Literaturverzeichnis"/>
       </w:pPr>
       <w:r>
         <w:t xml:space="preserve">Lord, F. M. (2012).</w:t>
@@ -2410,7 +2280,6 @@
       </w:r>
       <w:r>
         <w:rPr>
-          <w:iCs/>
           <w:i/>
         </w:rPr>
         <w:t xml:space="preserve">Applications of item response theory to practical testing problems</w:t>
@@ -2419,9 +2288,78 @@
         <w:t xml:space="preserve">. Routledge.</w:t>
       </w:r>
     </w:p>
-    <w:bookmarkEnd w:id="44"/>
-    <w:bookmarkEnd w:id="45"/>
     <w:bookmarkEnd w:id="46"/>
+    <w:bookmarkStart w:id="47" w:name="ref-macdonald2002monte"/>
+    <w:p>
+      <w:pPr>
+        <w:pStyle w:val="Literaturverzeichnis"/>
+        <w:pStyle w:val="Literaturverzeichnis"/>
+      </w:pPr>
+      <w:r>
+        <w:t xml:space="preserve">Macdonald, P., &amp; Paunonen, S. V. (2002). A monte carlo comparison of item and person statistics based on item response theory versus classical test theory.</w:t>
+      </w:r>
+      <w:r>
+        <w:t xml:space="preserve"> </w:t>
+      </w:r>
+      <w:r>
+        <w:rPr>
+          <w:i/>
+        </w:rPr>
+        <w:t xml:space="preserve">Educational and Psychological Measurement</w:t>
+      </w:r>
+      <w:r>
+        <w:t xml:space="preserve">,</w:t>
+      </w:r>
+      <w:r>
+        <w:t xml:space="preserve"> </w:t>
+      </w:r>
+      <w:r>
+        <w:rPr>
+          <w:i/>
+        </w:rPr>
+        <w:t xml:space="preserve">62</w:t>
+      </w:r>
+      <w:r>
+        <w:t xml:space="preserve">(6), 921–943.</w:t>
+      </w:r>
+    </w:p>
+    <w:bookmarkEnd w:id="47"/>
+    <w:bookmarkStart w:id="48" w:name="ref-rupp2004note"/>
+    <w:p>
+      <w:pPr>
+        <w:pStyle w:val="Literaturverzeichnis"/>
+        <w:pStyle w:val="Literaturverzeichnis"/>
+      </w:pPr>
+      <w:r>
+        <w:t xml:space="preserve">Rupp, A. A., &amp; Zumbo, B. D. (2004). A note on how to quantify and report whether irt parameter invariance holds: When pearson correlations are not enough.</w:t>
+      </w:r>
+      <w:r>
+        <w:t xml:space="preserve"> </w:t>
+      </w:r>
+      <w:r>
+        <w:rPr>
+          <w:i/>
+        </w:rPr>
+        <w:t xml:space="preserve">Educational and Psychological Measurement</w:t>
+      </w:r>
+      <w:r>
+        <w:t xml:space="preserve">,</w:t>
+      </w:r>
+      <w:r>
+        <w:t xml:space="preserve"> </w:t>
+      </w:r>
+      <w:r>
+        <w:rPr>
+          <w:i/>
+        </w:rPr>
+        <w:t xml:space="preserve">64</w:t>
+      </w:r>
+      <w:r>
+        <w:t xml:space="preserve">(4), 588–599.</w:t>
+      </w:r>
+    </w:p>
+    <w:bookmarkEnd w:id="48"/>
+    <w:bookmarkEnd w:id="49"/>
     <w:sectPr>
       <w:headerReference w:type="even" r:id="rId10"/>
       <w:headerReference w:type="default" r:id="rId9"/>
@@ -2456,7 +2394,7 @@
       </w:r>
     </w:p>
   </w:footnote>
-  <w:footnote w:id="22">
+  <w:footnote w:id="23">
     <w:p>
       <w:pPr>
         <w:pStyle w:val="Funotentext"/>
@@ -3192,7 +3130,10 @@
       <w:lvlText w:val=" "/>
       <w:lvlJc w:val="left"/>
       <w:pPr>
-        <w:ind w:left="720" w:hanging="480"/>
+        <w:tabs>
+          <w:tab w:val="num" w:pos="0"/>
+        </w:tabs>
+        <w:ind w:left="480" w:hanging="480"/>
       </w:pPr>
     </w:lvl>
     <w:lvl w:ilvl="1">
@@ -3200,7 +3141,10 @@
       <w:lvlText w:val=" "/>
       <w:lvlJc w:val="left"/>
       <w:pPr>
-        <w:ind w:left="1440" w:hanging="480"/>
+        <w:tabs>
+          <w:tab w:val="num" w:pos="720"/>
+        </w:tabs>
+        <w:ind w:left="1200" w:hanging="480"/>
       </w:pPr>
     </w:lvl>
     <w:lvl w:ilvl="2">
@@ -3208,7 +3152,10 @@
       <w:lvlText w:val=" "/>
       <w:lvlJc w:val="left"/>
       <w:pPr>
-        <w:ind w:left="2160" w:hanging="480"/>
+        <w:tabs>
+          <w:tab w:val="num" w:pos="1440"/>
+        </w:tabs>
+        <w:ind w:left="1920" w:hanging="480"/>
       </w:pPr>
     </w:lvl>
     <w:lvl w:ilvl="3">
@@ -3216,7 +3163,10 @@
       <w:lvlText w:val=" "/>
       <w:lvlJc w:val="left"/>
       <w:pPr>
-        <w:ind w:left="2880" w:hanging="480"/>
+        <w:tabs>
+          <w:tab w:val="num" w:pos="2160"/>
+        </w:tabs>
+        <w:ind w:left="2640" w:hanging="480"/>
       </w:pPr>
     </w:lvl>
     <w:lvl w:ilvl="4">
@@ -3224,7 +3174,10 @@
       <w:lvlText w:val=" "/>
       <w:lvlJc w:val="left"/>
       <w:pPr>
-        <w:ind w:left="3600" w:hanging="480"/>
+        <w:tabs>
+          <w:tab w:val="num" w:pos="2880"/>
+        </w:tabs>
+        <w:ind w:left="3360" w:hanging="480"/>
       </w:pPr>
     </w:lvl>
     <w:lvl w:ilvl="5">
@@ -3232,7 +3185,10 @@
       <w:lvlText w:val=" "/>
       <w:lvlJc w:val="left"/>
       <w:pPr>
-        <w:ind w:left="4320" w:hanging="480"/>
+        <w:tabs>
+          <w:tab w:val="num" w:pos="3600"/>
+        </w:tabs>
+        <w:ind w:left="4080" w:hanging="480"/>
       </w:pPr>
     </w:lvl>
     <w:lvl w:ilvl="6">
@@ -3240,7 +3196,10 @@
       <w:lvlText w:val=" "/>
       <w:lvlJc w:val="left"/>
       <w:pPr>
-        <w:ind w:left="5040" w:hanging="480"/>
+        <w:tabs>
+          <w:tab w:val="num" w:pos="4320"/>
+        </w:tabs>
+        <w:ind w:left="4800" w:hanging="480"/>
       </w:pPr>
     </w:lvl>
     <w:lvl w:ilvl="7">
@@ -3248,7 +3207,10 @@
       <w:lvlText w:val=" "/>
       <w:lvlJc w:val="left"/>
       <w:pPr>
-        <w:ind w:left="5760" w:hanging="480"/>
+        <w:tabs>
+          <w:tab w:val="num" w:pos="5040"/>
+        </w:tabs>
+        <w:ind w:left="5520" w:hanging="480"/>
       </w:pPr>
     </w:lvl>
     <w:lvl w:ilvl="8">
@@ -3256,7 +3218,10 @@
       <w:lvlText w:val=" "/>
       <w:lvlJc w:val="left"/>
       <w:pPr>
-        <w:ind w:left="6480" w:hanging="480"/>
+        <w:tabs>
+          <w:tab w:val="num" w:pos="5760"/>
+        </w:tabs>
+        <w:ind w:left="6240" w:hanging="480"/>
       </w:pPr>
     </w:lvl>
   </w:abstractNum>

</xml_diff>

<commit_message>
Readme, simulations, and removing chunk from ICC_project.Rmd
</commit_message>
<xml_diff>
--- a/ICC_project.docx
+++ b/ICC_project.docx
@@ -1411,7 +1411,7 @@
       </w:pPr>
       <w:bookmarkStart w:id="26" w:name="X60b09ac5dea57b5cdfe147448bd3eb939a8b7b5"/>
       <w:r>
-        <w:t xml:space="preserve">1	Study 1A - EsTABLISHING RELATIONSHIP BETWEEN THE irt AND ctt difficulty indices.</w:t>
+        <w:t xml:space="preserve">1	Study 1A - Establishing relationship between the IRT and CTT difficulty indices.</w:t>
       </w:r>
       <w:bookmarkEnd w:id="26"/>
     </w:p>
@@ -1430,7 +1430,15 @@
         <w:pStyle w:val="FirstParagraph"/>
       </w:pPr>
       <w:r>
-        <w:t xml:space="preserve">iN ORDER TO ESTIMATE THE RELATIONSHIP, WE SIMULATED ITEMS. We used 50 items but then we generated 4 different distributions of p-values. One is that they’re all uniform and roughly .5 values. Second is that they’re all different but uniform (.1, .2, .3…. .99). Third is that they’re normally distributed around a value of .5. Fourth is that they’re a inverted normal distribution centered about .5. Fifth is that it is negatively skewed. Sixth is that it is positively skewed.</w:t>
+        <w:t xml:space="preserve">In order to estimate the relationship, we simulated items. We used 100 items but then we generated 4 different distributions of p-values. One is that they’re all uniform and roughly .5 values. Second is that they’re all different but uniform (.1, .2, .3…. .99). Third is that they’re normally distributed around a value of .5. Fourth is that they’re a inverted normal distribution centered about .5. Fifth is that it is negatively skewed. Sixth is that it is positively skewed.</w:t>
+      </w:r>
+    </w:p>
+    <w:p>
+      <w:pPr>
+        <w:pStyle w:val="Textkrper"/>
+      </w:pPr>
+      <w:r>
+        <w:t xml:space="preserve">Then we computed a regression predicting the b-parameters using the p-values on each simulation separately.</w:t>
       </w:r>
     </w:p>
     <w:p>
@@ -1447,7 +1455,7 @@
               <a:graphicData uri="http://schemas.openxmlformats.org/drawingml/2006/picture">
                 <pic:pic>
                   <pic:nvPicPr>
-                    <pic:cNvPr descr="ICC_project_files/figure-docx/simulation-1.png" id="0" name="Picture"/>
+                    <pic:cNvPr descr="ICC_project_files/figure-docx/comparing%20difficulties%20of%20IRT%20vs%20CTT%20using%20simulation1-1.png" id="0" name="Picture"/>
                     <pic:cNvPicPr>
                       <a:picLocks noChangeArrowheads="1" noChangeAspect="1"/>
                     </pic:cNvPicPr>
@@ -1790,6 +1798,42 @@
         <w:rPr>
           <w:i/>
         </w:rPr>
+        <w:t xml:space="preserve">descr</w:t>
+      </w:r>
+      <w:r>
+        <w:t xml:space="preserve"> </w:t>
+      </w:r>
+      <w:r>
+        <w:t xml:space="preserve">(Version 1.1.5; Dirk Enzmann et al., 2021)</w:t>
+      </w:r>
+      <w:r>
+        <w:t xml:space="preserve">,</w:t>
+      </w:r>
+      <w:r>
+        <w:t xml:space="preserve"> </w:t>
+      </w:r>
+      <w:r>
+        <w:rPr>
+          <w:i/>
+        </w:rPr>
+        <w:t xml:space="preserve">devtools</w:t>
+      </w:r>
+      <w:r>
+        <w:t xml:space="preserve"> </w:t>
+      </w:r>
+      <w:r>
+        <w:t xml:space="preserve">(Version 2.4.2; Wickham, Hester, et al., 2021)</w:t>
+      </w:r>
+      <w:r>
+        <w:t xml:space="preserve">,</w:t>
+      </w:r>
+      <w:r>
+        <w:t xml:space="preserve"> </w:t>
+      </w:r>
+      <w:r>
+        <w:rPr>
+          <w:i/>
+        </w:rPr>
         <w:t xml:space="preserve">geiger</w:t>
       </w:r>
       <w:r>
@@ -1808,6 +1852,24 @@
         <w:rPr>
           <w:i/>
         </w:rPr>
+        <w:t xml:space="preserve">ggplot2</w:t>
+      </w:r>
+      <w:r>
+        <w:t xml:space="preserve"> </w:t>
+      </w:r>
+      <w:r>
+        <w:t xml:space="preserve">(Version 3.3.5; Wickham, 2016)</w:t>
+      </w:r>
+      <w:r>
+        <w:t xml:space="preserve">,</w:t>
+      </w:r>
+      <w:r>
+        <w:t xml:space="preserve"> </w:t>
+      </w:r>
+      <w:r>
+        <w:rPr>
+          <w:i/>
+        </w:rPr>
         <w:t xml:space="preserve">gridExtra</w:t>
       </w:r>
       <w:r>
@@ -1826,13 +1888,31 @@
         <w:rPr>
           <w:i/>
         </w:rPr>
+        <w:t xml:space="preserve">installr</w:t>
+      </w:r>
+      <w:r>
+        <w:t xml:space="preserve"> </w:t>
+      </w:r>
+      <w:r>
+        <w:t xml:space="preserve">(Galili, 2021)</w:t>
+      </w:r>
+      <w:r>
+        <w:t xml:space="preserve">,</w:t>
+      </w:r>
+      <w:r>
+        <w:t xml:space="preserve"> </w:t>
+      </w:r>
+      <w:r>
+        <w:rPr>
+          <w:i/>
+        </w:rPr>
         <w:t xml:space="preserve">irtplay</w:t>
       </w:r>
       <w:r>
         <w:t xml:space="preserve"> </w:t>
       </w:r>
       <w:r>
-        <w:t xml:space="preserve">(Version 1.6.3; Lim, 2020)</w:t>
+        <w:t xml:space="preserve">(Version 1.6.2; Lim, 2020)</w:t>
       </w:r>
       <w:r>
         <w:t xml:space="preserve">,</w:t>
@@ -1850,7 +1930,7 @@
         <w:t xml:space="preserve"> </w:t>
       </w:r>
       <w:r>
-        <w:t xml:space="preserve">(Version 1.36; Xie, 2015)</w:t>
+        <w:t xml:space="preserve">(Version 1.33; Xie, 2015)</w:t>
       </w:r>
       <w:r>
         <w:t xml:space="preserve">,</w:t>
@@ -1958,7 +2038,7 @@
         <w:t xml:space="preserve"> </w:t>
       </w:r>
       <w:r>
-        <w:t xml:space="preserve">(Version 2.1.9; Revelle, 2021)</w:t>
+        <w:t xml:space="preserve">(Version 2.1.6; Revelle, 2021)</w:t>
       </w:r>
       <w:r>
         <w:t xml:space="preserve">,</w:t>
@@ -1976,7 +2056,7 @@
         <w:t xml:space="preserve"> </w:t>
       </w:r>
       <w:r>
-        <w:t xml:space="preserve">(Version 1.22; Ushey et al., 2021)</w:t>
+        <w:t xml:space="preserve">(Version 1.20; Ushey et al., 2021)</w:t>
       </w:r>
       <w:r>
         <w:t xml:space="preserve">,</w:t>
@@ -1994,7 +2074,25 @@
         <w:t xml:space="preserve"> </w:t>
       </w:r>
       <w:r>
-        <w:t xml:space="preserve">(Version 2.11; Xie et al., 2018, 2020)</w:t>
+        <w:t xml:space="preserve">(Version 2.10; Xie et al., 2018, 2020)</w:t>
+      </w:r>
+      <w:r>
+        <w:t xml:space="preserve">,</w:t>
+      </w:r>
+      <w:r>
+        <w:t xml:space="preserve"> </w:t>
+      </w:r>
+      <w:r>
+        <w:rPr>
+          <w:i/>
+        </w:rPr>
+        <w:t xml:space="preserve">tinytex</w:t>
+      </w:r>
+      <w:r>
+        <w:t xml:space="preserve"> </w:t>
+      </w:r>
+      <w:r>
+        <w:t xml:space="preserve">(Version 0.33; Xie, 2019)</w:t>
       </w:r>
       <w:r>
         <w:t xml:space="preserve">, and</w:t>
@@ -2006,13 +2104,13 @@
         <w:rPr>
           <w:i/>
         </w:rPr>
-        <w:t xml:space="preserve">tinytex</w:t>
-      </w:r>
-      <w:r>
-        <w:t xml:space="preserve"> </w:t>
-      </w:r>
-      <w:r>
-        <w:t xml:space="preserve">(Version 0.35; Xie, 2019)</w:t>
+        <w:t xml:space="preserve">usethis</w:t>
+      </w:r>
+      <w:r>
+        <w:t xml:space="preserve"> </w:t>
+      </w:r>
+      <w:r>
+        <w:t xml:space="preserve">(Version 2.0.1; Wickham, Bryan, et al., 2021)</w:t>
       </w:r>
       <w:r>
         <w:t xml:space="preserve"> </w:t>
@@ -2377,7 +2475,7 @@
       </w:r>
       <w:bookmarkEnd w:id="40"/>
     </w:p>
-    <w:bookmarkStart w:id="82" w:name="refs"/>
+    <w:bookmarkStart w:id="92" w:name="refs"/>
     <w:bookmarkStart w:id="41" w:name="ref-R-geiger_a"/>
     <w:p>
       <w:pPr>
@@ -2561,7 +2659,41 @@
       </w:hyperlink>
     </w:p>
     <w:bookmarkEnd w:id="49"/>
-    <w:bookmarkStart w:id="50" w:name="ref-R-geiger_b"/>
+    <w:bookmarkStart w:id="51" w:name="ref-R-descr"/>
+    <w:p>
+      <w:pPr>
+        <w:pStyle w:val="Literaturverzeichnis"/>
+        <w:pStyle w:val="Literaturverzeichnis"/>
+      </w:pPr>
+      <w:r>
+        <w:t xml:space="preserve">Dirk Enzmann, J. A. I. R. source code and/or documentation written by, Schwartz, M., Jain, N., &amp; Kraft, S. (2021).</w:t>
+      </w:r>
+      <w:r>
+        <w:t xml:space="preserve"> </w:t>
+      </w:r>
+      <w:r>
+        <w:rPr>
+          <w:i/>
+        </w:rPr>
+        <w:t xml:space="preserve">Descr: Descriptive statistics</w:t>
+      </w:r>
+      <w:r>
+        <w:t xml:space="preserve">.</w:t>
+      </w:r>
+      <w:r>
+        <w:t xml:space="preserve"> </w:t>
+      </w:r>
+      <w:hyperlink r:id="rId50">
+        <w:r>
+          <w:rPr>
+            <w:rStyle w:val="Hyperlink"/>
+          </w:rPr>
+          <w:t xml:space="preserve">https://CRAN.R-project.org/package=descr</w:t>
+        </w:r>
+      </w:hyperlink>
+    </w:p>
+    <w:bookmarkEnd w:id="51"/>
+    <w:bookmarkStart w:id="52" w:name="ref-R-geiger_b"/>
     <w:p>
       <w:pPr>
         <w:pStyle w:val="Literaturverzeichnis"/>
@@ -2595,8 +2727,8 @@
         <w:t xml:space="preserve">, 3578–3589.</w:t>
       </w:r>
     </w:p>
-    <w:bookmarkEnd w:id="50"/>
-    <w:bookmarkStart w:id="51" w:name="ref-fan1998item"/>
+    <w:bookmarkEnd w:id="52"/>
+    <w:bookmarkStart w:id="53" w:name="ref-fan1998item"/>
     <w:p>
       <w:pPr>
         <w:pStyle w:val="Literaturverzeichnis"/>
@@ -2630,8 +2762,42 @@
         <w:t xml:space="preserve">(3), 357–381.</w:t>
       </w:r>
     </w:p>
-    <w:bookmarkEnd w:id="51"/>
-    <w:bookmarkStart w:id="52" w:name="ref-hambleton1993comparison"/>
+    <w:bookmarkEnd w:id="53"/>
+    <w:bookmarkStart w:id="55" w:name="ref-R-installr"/>
+    <w:p>
+      <w:pPr>
+        <w:pStyle w:val="Literaturverzeichnis"/>
+        <w:pStyle w:val="Literaturverzeichnis"/>
+      </w:pPr>
+      <w:r>
+        <w:t xml:space="preserve">Galili, T. (2021).</w:t>
+      </w:r>
+      <w:r>
+        <w:t xml:space="preserve"> </w:t>
+      </w:r>
+      <w:r>
+        <w:rPr>
+          <w:i/>
+        </w:rPr>
+        <w:t xml:space="preserve">Installr: Using r to install stuff on windows os (such as: R, ’rtools’, ’rstudio’, ’git’, and more!)</w:t>
+      </w:r>
+      <w:r>
+        <w:t xml:space="preserve">.</w:t>
+      </w:r>
+      <w:r>
+        <w:t xml:space="preserve"> </w:t>
+      </w:r>
+      <w:hyperlink r:id="rId54">
+        <w:r>
+          <w:rPr>
+            <w:rStyle w:val="Hyperlink"/>
+          </w:rPr>
+          <w:t xml:space="preserve">https://CRAN.R-project.org/package=installr</w:t>
+        </w:r>
+      </w:hyperlink>
+    </w:p>
+    <w:bookmarkEnd w:id="55"/>
+    <w:bookmarkStart w:id="56" w:name="ref-hambleton1993comparison"/>
     <w:p>
       <w:pPr>
         <w:pStyle w:val="Literaturverzeichnis"/>
@@ -2665,8 +2831,8 @@
         <w:t xml:space="preserve">(3), 38–47.</w:t>
       </w:r>
     </w:p>
-    <w:bookmarkEnd w:id="52"/>
-    <w:bookmarkStart w:id="53" w:name="ref-hambleton1991fundamentals"/>
+    <w:bookmarkEnd w:id="56"/>
+    <w:bookmarkStart w:id="57" w:name="ref-hambleton1991fundamentals"/>
     <w:p>
       <w:pPr>
         <w:pStyle w:val="Literaturverzeichnis"/>
@@ -2691,8 +2857,8 @@
         <w:t xml:space="preserve">(Vol. 2). Sage.</w:t>
       </w:r>
     </w:p>
-    <w:bookmarkEnd w:id="53"/>
-    <w:bookmarkStart w:id="54" w:name="ref-han2007wingen3"/>
+    <w:bookmarkEnd w:id="57"/>
+    <w:bookmarkStart w:id="58" w:name="ref-han2007wingen3"/>
     <w:p>
       <w:pPr>
         <w:pStyle w:val="Literaturverzeichnis"/>
@@ -2714,8 +2880,8 @@
         <w:t xml:space="preserve">.</w:t>
       </w:r>
     </w:p>
-    <w:bookmarkEnd w:id="54"/>
-    <w:bookmarkStart w:id="55" w:name="ref-R-geiger_d"/>
+    <w:bookmarkEnd w:id="58"/>
+    <w:bookmarkStart w:id="59" w:name="ref-R-geiger_d"/>
     <w:p>
       <w:pPr>
         <w:pStyle w:val="Literaturverzeichnis"/>
@@ -2749,8 +2915,8 @@
         <w:t xml:space="preserve">, 129–131.</w:t>
       </w:r>
     </w:p>
-    <w:bookmarkEnd w:id="55"/>
-    <w:bookmarkStart w:id="56" w:name="ref-kulas2017approximate"/>
+    <w:bookmarkEnd w:id="59"/>
+    <w:bookmarkStart w:id="60" w:name="ref-kulas2017approximate"/>
     <w:p>
       <w:pPr>
         <w:pStyle w:val="Literaturverzeichnis"/>
@@ -2784,8 +2950,8 @@
         <w:t xml:space="preserve">(4), 393–407.</w:t>
       </w:r>
     </w:p>
-    <w:bookmarkEnd w:id="56"/>
-    <w:bookmarkStart w:id="58" w:name="ref-R-irtplay"/>
+    <w:bookmarkEnd w:id="60"/>
+    <w:bookmarkStart w:id="62" w:name="ref-R-irtplay"/>
     <w:p>
       <w:pPr>
         <w:pStyle w:val="Literaturverzeichnis"/>
@@ -2809,7 +2975,7 @@
       <w:r>
         <w:t xml:space="preserve"> </w:t>
       </w:r>
-      <w:hyperlink r:id="rId57">
+      <w:hyperlink r:id="rId61">
         <w:r>
           <w:rPr>
             <w:rStyle w:val="Hyperlink"/>
@@ -2818,8 +2984,8 @@
         </w:r>
       </w:hyperlink>
     </w:p>
-    <w:bookmarkEnd w:id="58"/>
-    <w:bookmarkStart w:id="59" w:name="ref-lord2012applications"/>
+    <w:bookmarkEnd w:id="62"/>
+    <w:bookmarkStart w:id="63" w:name="ref-lord2012applications"/>
     <w:p>
       <w:pPr>
         <w:pStyle w:val="Literaturverzeichnis"/>
@@ -2841,8 +3007,8 @@
         <w:t xml:space="preserve">. Routledge.</w:t>
       </w:r>
     </w:p>
-    <w:bookmarkEnd w:id="59"/>
-    <w:bookmarkStart w:id="60" w:name="ref-macdonald2002monte"/>
+    <w:bookmarkEnd w:id="63"/>
+    <w:bookmarkStart w:id="64" w:name="ref-macdonald2002monte"/>
     <w:p>
       <w:pPr>
         <w:pStyle w:val="Literaturverzeichnis"/>
@@ -2876,8 +3042,8 @@
         <w:t xml:space="preserve">(6), 921–943.</w:t>
       </w:r>
     </w:p>
-    <w:bookmarkEnd w:id="60"/>
-    <w:bookmarkStart w:id="61" w:name="ref-R-geiger_e"/>
+    <w:bookmarkEnd w:id="64"/>
+    <w:bookmarkStart w:id="65" w:name="ref-R-geiger_e"/>
     <w:p>
       <w:pPr>
         <w:pStyle w:val="Literaturverzeichnis"/>
@@ -2911,8 +3077,8 @@
         <w:t xml:space="preserve">, 2216–2218.</w:t>
       </w:r>
     </w:p>
-    <w:bookmarkEnd w:id="61"/>
-    <w:bookmarkStart w:id="63" w:name="ref-R-base"/>
+    <w:bookmarkEnd w:id="65"/>
+    <w:bookmarkStart w:id="67" w:name="ref-R-base"/>
     <w:p>
       <w:pPr>
         <w:pStyle w:val="Literaturverzeichnis"/>
@@ -2936,7 +3102,7 @@
       <w:r>
         <w:t xml:space="preserve"> </w:t>
       </w:r>
-      <w:hyperlink r:id="rId62">
+      <w:hyperlink r:id="rId66">
         <w:r>
           <w:rPr>
             <w:rStyle w:val="Hyperlink"/>
@@ -2945,8 +3111,8 @@
         </w:r>
       </w:hyperlink>
     </w:p>
-    <w:bookmarkEnd w:id="63"/>
-    <w:bookmarkStart w:id="65" w:name="ref-R-psych"/>
+    <w:bookmarkEnd w:id="67"/>
+    <w:bookmarkStart w:id="69" w:name="ref-R-psych"/>
     <w:p>
       <w:pPr>
         <w:pStyle w:val="Literaturverzeichnis"/>
@@ -2970,7 +3136,7 @@
       <w:r>
         <w:t xml:space="preserve"> </w:t>
       </w:r>
-      <w:hyperlink r:id="rId64">
+      <w:hyperlink r:id="rId68">
         <w:r>
           <w:rPr>
             <w:rStyle w:val="Hyperlink"/>
@@ -2979,8 +3145,8 @@
         </w:r>
       </w:hyperlink>
     </w:p>
-    <w:bookmarkEnd w:id="65"/>
-    <w:bookmarkStart w:id="66" w:name="ref-rupp2004note"/>
+    <w:bookmarkEnd w:id="69"/>
+    <w:bookmarkStart w:id="70" w:name="ref-rupp2004note"/>
     <w:p>
       <w:pPr>
         <w:pStyle w:val="Literaturverzeichnis"/>
@@ -3014,8 +3180,8 @@
         <w:t xml:space="preserve">(4), 588–599.</w:t>
       </w:r>
     </w:p>
-    <w:bookmarkEnd w:id="66"/>
-    <w:bookmarkStart w:id="68" w:name="ref-R-lattice"/>
+    <w:bookmarkEnd w:id="70"/>
+    <w:bookmarkStart w:id="72" w:name="ref-R-lattice"/>
     <w:p>
       <w:pPr>
         <w:pStyle w:val="Literaturverzeichnis"/>
@@ -3039,7 +3205,7 @@
       <w:r>
         <w:t xml:space="preserve"> </w:t>
       </w:r>
-      <w:hyperlink r:id="rId67">
+      <w:hyperlink r:id="rId71">
         <w:r>
           <w:rPr>
             <w:rStyle w:val="Hyperlink"/>
@@ -3048,8 +3214,8 @@
         </w:r>
       </w:hyperlink>
     </w:p>
-    <w:bookmarkEnd w:id="68"/>
-    <w:bookmarkStart w:id="70" w:name="ref-R-latticeExtra"/>
+    <w:bookmarkEnd w:id="72"/>
+    <w:bookmarkStart w:id="74" w:name="ref-R-latticeExtra"/>
     <w:p>
       <w:pPr>
         <w:pStyle w:val="Literaturverzeichnis"/>
@@ -3073,7 +3239,7 @@
       <w:r>
         <w:t xml:space="preserve"> </w:t>
       </w:r>
-      <w:hyperlink r:id="rId69">
+      <w:hyperlink r:id="rId73">
         <w:r>
           <w:rPr>
             <w:rStyle w:val="Hyperlink"/>
@@ -3082,8 +3248,8 @@
         </w:r>
       </w:hyperlink>
     </w:p>
-    <w:bookmarkEnd w:id="70"/>
-    <w:bookmarkStart w:id="71" w:name="ref-R-geiger_c"/>
+    <w:bookmarkEnd w:id="74"/>
+    <w:bookmarkStart w:id="75" w:name="ref-R-geiger_c"/>
     <w:p>
       <w:pPr>
         <w:pStyle w:val="Literaturverzeichnis"/>
@@ -3117,8 +3283,8 @@
         <w:t xml:space="preserve">, 752–762.</w:t>
       </w:r>
     </w:p>
-    <w:bookmarkEnd w:id="71"/>
-    <w:bookmarkStart w:id="73" w:name="ref-R-reticulate"/>
+    <w:bookmarkEnd w:id="75"/>
+    <w:bookmarkStart w:id="77" w:name="ref-R-reticulate"/>
     <w:p>
       <w:pPr>
         <w:pStyle w:val="Literaturverzeichnis"/>
@@ -3142,7 +3308,7 @@
       <w:r>
         <w:t xml:space="preserve"> </w:t>
       </w:r>
-      <w:hyperlink r:id="rId72">
+      <w:hyperlink r:id="rId76">
         <w:r>
           <w:rPr>
             <w:rStyle w:val="Hyperlink"/>
@@ -3151,8 +3317,110 @@
         </w:r>
       </w:hyperlink>
     </w:p>
-    <w:bookmarkEnd w:id="73"/>
-    <w:bookmarkStart w:id="75" w:name="ref-R-knitr"/>
+    <w:bookmarkEnd w:id="77"/>
+    <w:bookmarkStart w:id="79" w:name="ref-R-ggplot2"/>
+    <w:p>
+      <w:pPr>
+        <w:pStyle w:val="Literaturverzeichnis"/>
+        <w:pStyle w:val="Literaturverzeichnis"/>
+      </w:pPr>
+      <w:r>
+        <w:t xml:space="preserve">Wickham, H. (2016).</w:t>
+      </w:r>
+      <w:r>
+        <w:t xml:space="preserve"> </w:t>
+      </w:r>
+      <w:r>
+        <w:rPr>
+          <w:i/>
+        </w:rPr>
+        <w:t xml:space="preserve">Ggplot2: Elegant graphics for data analysis</w:t>
+      </w:r>
+      <w:r>
+        <w:t xml:space="preserve">. Springer-Verlag New York.</w:t>
+      </w:r>
+      <w:r>
+        <w:t xml:space="preserve"> </w:t>
+      </w:r>
+      <w:hyperlink r:id="rId78">
+        <w:r>
+          <w:rPr>
+            <w:rStyle w:val="Hyperlink"/>
+          </w:rPr>
+          <w:t xml:space="preserve">https://ggplot2.tidyverse.org</w:t>
+        </w:r>
+      </w:hyperlink>
+    </w:p>
+    <w:bookmarkEnd w:id="79"/>
+    <w:bookmarkStart w:id="81" w:name="ref-R-usethis"/>
+    <w:p>
+      <w:pPr>
+        <w:pStyle w:val="Literaturverzeichnis"/>
+        <w:pStyle w:val="Literaturverzeichnis"/>
+      </w:pPr>
+      <w:r>
+        <w:t xml:space="preserve">Wickham, H., Bryan, J., &amp; Barrett, M. (2021).</w:t>
+      </w:r>
+      <w:r>
+        <w:t xml:space="preserve"> </w:t>
+      </w:r>
+      <w:r>
+        <w:rPr>
+          <w:i/>
+        </w:rPr>
+        <w:t xml:space="preserve">Usethis: Automate package and project setup</w:t>
+      </w:r>
+      <w:r>
+        <w:t xml:space="preserve">.</w:t>
+      </w:r>
+      <w:r>
+        <w:t xml:space="preserve"> </w:t>
+      </w:r>
+      <w:hyperlink r:id="rId80">
+        <w:r>
+          <w:rPr>
+            <w:rStyle w:val="Hyperlink"/>
+          </w:rPr>
+          <w:t xml:space="preserve">https://CRAN.R-project.org/package=usethis</w:t>
+        </w:r>
+      </w:hyperlink>
+    </w:p>
+    <w:bookmarkEnd w:id="81"/>
+    <w:bookmarkStart w:id="83" w:name="ref-R-devtools"/>
+    <w:p>
+      <w:pPr>
+        <w:pStyle w:val="Literaturverzeichnis"/>
+        <w:pStyle w:val="Literaturverzeichnis"/>
+      </w:pPr>
+      <w:r>
+        <w:t xml:space="preserve">Wickham, H., Hester, J., Chang, W., &amp; Bryan, J. (2021).</w:t>
+      </w:r>
+      <w:r>
+        <w:t xml:space="preserve"> </w:t>
+      </w:r>
+      <w:r>
+        <w:rPr>
+          <w:i/>
+        </w:rPr>
+        <w:t xml:space="preserve">Devtools: Tools to make developing r packages easier</w:t>
+      </w:r>
+      <w:r>
+        <w:t xml:space="preserve">.</w:t>
+      </w:r>
+      <w:r>
+        <w:t xml:space="preserve"> </w:t>
+      </w:r>
+      <w:hyperlink r:id="rId82">
+        <w:r>
+          <w:rPr>
+            <w:rStyle w:val="Hyperlink"/>
+          </w:rPr>
+          <w:t xml:space="preserve">https://CRAN.R-project.org/package=devtools</w:t>
+        </w:r>
+      </w:hyperlink>
+    </w:p>
+    <w:bookmarkEnd w:id="83"/>
+    <w:bookmarkStart w:id="85" w:name="ref-R-knitr"/>
     <w:p>
       <w:pPr>
         <w:pStyle w:val="Literaturverzeichnis"/>
@@ -3179,7 +3447,7 @@
       <w:r>
         <w:t xml:space="preserve"> </w:t>
       </w:r>
-      <w:hyperlink r:id="rId74">
+      <w:hyperlink r:id="rId84">
         <w:r>
           <w:rPr>
             <w:rStyle w:val="Hyperlink"/>
@@ -3188,8 +3456,8 @@
         </w:r>
       </w:hyperlink>
     </w:p>
-    <w:bookmarkEnd w:id="75"/>
-    <w:bookmarkStart w:id="77" w:name="ref-R-tinytex"/>
+    <w:bookmarkEnd w:id="85"/>
+    <w:bookmarkStart w:id="87" w:name="ref-R-tinytex"/>
     <w:p>
       <w:pPr>
         <w:pStyle w:val="Literaturverzeichnis"/>
@@ -3225,7 +3493,7 @@
       <w:r>
         <w:t xml:space="preserve"> </w:t>
       </w:r>
-      <w:hyperlink r:id="rId76">
+      <w:hyperlink r:id="rId86">
         <w:r>
           <w:rPr>
             <w:rStyle w:val="Hyperlink"/>
@@ -3234,8 +3502,8 @@
         </w:r>
       </w:hyperlink>
     </w:p>
-    <w:bookmarkEnd w:id="77"/>
-    <w:bookmarkStart w:id="79" w:name="ref-R-rmarkdown_a"/>
+    <w:bookmarkEnd w:id="87"/>
+    <w:bookmarkStart w:id="89" w:name="ref-R-rmarkdown_a"/>
     <w:p>
       <w:pPr>
         <w:pStyle w:val="Literaturverzeichnis"/>
@@ -3259,7 +3527,7 @@
       <w:r>
         <w:t xml:space="preserve"> </w:t>
       </w:r>
-      <w:hyperlink r:id="rId78">
+      <w:hyperlink r:id="rId88">
         <w:r>
           <w:rPr>
             <w:rStyle w:val="Hyperlink"/>
@@ -3268,8 +3536,8 @@
         </w:r>
       </w:hyperlink>
     </w:p>
-    <w:bookmarkEnd w:id="79"/>
-    <w:bookmarkStart w:id="81" w:name="ref-R-rmarkdown_b"/>
+    <w:bookmarkEnd w:id="89"/>
+    <w:bookmarkStart w:id="91" w:name="ref-R-rmarkdown_b"/>
     <w:p>
       <w:pPr>
         <w:pStyle w:val="Literaturverzeichnis"/>
@@ -3293,7 +3561,7 @@
       <w:r>
         <w:t xml:space="preserve"> </w:t>
       </w:r>
-      <w:hyperlink r:id="rId80">
+      <w:hyperlink r:id="rId90">
         <w:r>
           <w:rPr>
             <w:rStyle w:val="Hyperlink"/>
@@ -3302,8 +3570,8 @@
         </w:r>
       </w:hyperlink>
     </w:p>
-    <w:bookmarkEnd w:id="81"/>
-    <w:bookmarkEnd w:id="82"/>
+    <w:bookmarkEnd w:id="91"/>
+    <w:bookmarkEnd w:id="92"/>
     <w:sectPr>
       <w:headerReference w:type="even" r:id="rId10"/>
       <w:headerReference w:type="default" r:id="rId9"/>

</xml_diff>

<commit_message>
Summarizing what we did with the simulations
</commit_message>
<xml_diff>
--- a/ICC_project.docx
+++ b/ICC_project.docx
@@ -266,6 +266,20 @@
       </w:pPr>
       <w:r>
         <w:t xml:space="preserve">Item Characteristic Curves generated from common CTT Item Statistics</w:t>
+      </w:r>
+    </w:p>
+    <w:p>
+      <w:pPr>
+        <w:pStyle w:val="Textkrper"/>
+      </w:pPr>
+      <w:r>
+        <w:t xml:space="preserve">Notes:</w:t>
+      </w:r>
+      <w:r>
+        <w:t xml:space="preserve"> </w:t>
+      </w:r>
+      <w:r>
+        <w:t xml:space="preserve">1. Describe all the analysis we did for the pseudoB scale (regressions with different simulated distributions)</w:t>
       </w:r>
     </w:p>
     <w:p>

</xml_diff>